<commit_message>
Microbiome Section Report Codes
</commit_message>
<xml_diff>
--- a/MicrobiomeSectionReport/MicrobiomeSectionReportCodes.docx
+++ b/MicrobiomeSectionReport/MicrobiomeSectionReportCodes.docx
@@ -1,6 +1,6 @@
 
 <file path=word/document.xml><?xml version="1.0" encoding="utf-8"?>
-<w:document xmlns:wpc="http://schemas.microsoft.com/office/word/2010/wordprocessingCanvas" xmlns:cx="http://schemas.microsoft.com/office/drawing/2014/chartex" xmlns:cx1="http://schemas.microsoft.com/office/drawing/2015/9/8/chartex" xmlns:cx2="http://schemas.microsoft.com/office/drawing/2015/10/21/chartex" xmlns:cx3="http://schemas.microsoft.com/office/drawing/2016/5/9/chartex" xmlns:cx4="http://schemas.microsoft.com/office/drawing/2016/5/10/chartex" xmlns:cx5="http://schemas.microsoft.com/office/drawing/2016/5/11/chartex" xmlns:cx6="http://schemas.microsoft.com/office/drawing/2016/5/12/chartex" xmlns:cx7="http://schemas.microsoft.com/office/drawing/2016/5/13/chartex" xmlns:cx8="http://schemas.microsoft.com/office/drawing/2016/5/14/chartex" xmlns:mc="http://schemas.openxmlformats.org/markup-compatibility/2006" xmlns:aink="http://schemas.microsoft.com/office/drawing/2016/ink" xmlns:am3d="http://schemas.microsoft.com/office/drawing/2017/model3d" xmlns:o="urn:schemas-microsoft-com:office:office" xmlns:oel="http://schemas.microsoft.com/office/2019/extlst" xmlns:r="http://schemas.openxmlformats.org/officeDocument/2006/relationships" xmlns:m="http://schemas.openxmlformats.org/officeDocument/2006/math" xmlns:v="urn:schemas-microsoft-com:vml" xmlns:wp14="http://schemas.microsoft.com/office/word/2010/wordprocessingDrawing" xmlns:wp="http://schemas.openxmlformats.org/drawingml/2006/wordprocessingDrawing" xmlns:w10="urn:schemas-microsoft-com:office:word" xmlns:w="http://schemas.openxmlformats.org/wordprocessingml/2006/main" xmlns:w14="http://schemas.microsoft.com/office/word/2010/wordml" xmlns:w15="http://schemas.microsoft.com/office/word/2012/wordml" xmlns:w16cex="http://schemas.microsoft.com/office/word/2018/wordml/cex" xmlns:w16cid="http://schemas.microsoft.com/office/word/2016/wordml/cid" xmlns:w16="http://schemas.microsoft.com/office/word/2018/wordml" xmlns:w16sdtdh="http://schemas.microsoft.com/office/word/2020/wordml/sdtdatahash" xmlns:w16se="http://schemas.microsoft.com/office/word/2015/wordml/symex" xmlns:wpg="http://schemas.microsoft.com/office/word/2010/wordprocessingGroup" xmlns:wpi="http://schemas.microsoft.com/office/word/2010/wordprocessingInk" xmlns:wne="http://schemas.microsoft.com/office/word/2006/wordml" xmlns:wps="http://schemas.microsoft.com/office/word/2010/wordprocessingShape" mc:Ignorable="w14 w15 w16se w16cid w16 w16cex w16sdtdh wp14">
+<w:document xmlns:wpc="http://schemas.microsoft.com/office/word/2010/wordprocessingCanvas" xmlns:cx="http://schemas.microsoft.com/office/drawing/2014/chartex" xmlns:cx1="http://schemas.microsoft.com/office/drawing/2015/9/8/chartex" xmlns:cx2="http://schemas.microsoft.com/office/drawing/2015/10/21/chartex" xmlns:cx3="http://schemas.microsoft.com/office/drawing/2016/5/9/chartex" xmlns:cx4="http://schemas.microsoft.com/office/drawing/2016/5/10/chartex" xmlns:cx5="http://schemas.microsoft.com/office/drawing/2016/5/11/chartex" xmlns:cx6="http://schemas.microsoft.com/office/drawing/2016/5/12/chartex" xmlns:cx7="http://schemas.microsoft.com/office/drawing/2016/5/13/chartex" xmlns:cx8="http://schemas.microsoft.com/office/drawing/2016/5/14/chartex" xmlns:mc="http://schemas.openxmlformats.org/markup-compatibility/2006" xmlns:aink="http://schemas.microsoft.com/office/drawing/2016/ink" xmlns:am3d="http://schemas.microsoft.com/office/drawing/2017/model3d" xmlns:o="urn:schemas-microsoft-com:office:office" xmlns:oel="http://schemas.microsoft.com/office/2019/extlst" xmlns:r="http://schemas.openxmlformats.org/officeDocument/2006/relationships" xmlns:m="http://schemas.openxmlformats.org/officeDocument/2006/math" xmlns:v="urn:schemas-microsoft-com:vml" xmlns:wp14="http://schemas.microsoft.com/office/word/2010/wordprocessingDrawing" xmlns:wp="http://schemas.openxmlformats.org/drawingml/2006/wordprocessingDrawing" xmlns:w10="urn:schemas-microsoft-com:office:word" xmlns:w="http://schemas.openxmlformats.org/wordprocessingml/2006/main" xmlns:w14="http://schemas.microsoft.com/office/word/2010/wordml" xmlns:w15="http://schemas.microsoft.com/office/word/2012/wordml" xmlns:w16cex="http://schemas.microsoft.com/office/word/2018/wordml/cex" xmlns:w16cid="http://schemas.microsoft.com/office/word/2016/wordml/cid" xmlns:w16="http://schemas.microsoft.com/office/word/2018/wordml" xmlns:w16du="http://schemas.microsoft.com/office/word/2023/wordml/word16du" xmlns:w16sdtdh="http://schemas.microsoft.com/office/word/2020/wordml/sdtdatahash" xmlns:w16se="http://schemas.microsoft.com/office/word/2015/wordml/symex" xmlns:wpg="http://schemas.microsoft.com/office/word/2010/wordprocessingGroup" xmlns:wpi="http://schemas.microsoft.com/office/word/2010/wordprocessingInk" xmlns:wne="http://schemas.microsoft.com/office/word/2006/wordml" xmlns:wps="http://schemas.microsoft.com/office/word/2010/wordprocessingShape" mc:Ignorable="w14 w15 w16se w16cid w16 w16cex w16sdtdh w16du wp14">
   <w:body>
     <w:p>
       <w:pPr>
@@ -46,23 +46,44 @@
         <w:pStyle w:val="ListParagraph"/>
       </w:pPr>
       <w:r>
-        <w:t xml:space="preserve"># import my files into qiime2 and create the artefact </w:t>
-      </w:r>
-    </w:p>
-    <w:p>
-      <w:pPr>
-        <w:pStyle w:val="ListParagraph"/>
-      </w:pPr>
-      <w:r>
-        <w:t>qiime tools import \</w:t>
-      </w:r>
-    </w:p>
-    <w:p>
-      <w:pPr>
-        <w:pStyle w:val="ListParagraph"/>
-      </w:pPr>
-      <w:r>
-        <w:t xml:space="preserve">  --input-path demux.qza \</w:t>
+        <w:t xml:space="preserve"># </w:t>
+      </w:r>
+      <w:proofErr w:type="gramStart"/>
+      <w:r>
+        <w:t>import</w:t>
+      </w:r>
+      <w:proofErr w:type="gramEnd"/>
+      <w:r>
+        <w:t xml:space="preserve"> my files into qiime2 and create the artefact </w:t>
+      </w:r>
+    </w:p>
+    <w:p>
+      <w:pPr>
+        <w:pStyle w:val="ListParagraph"/>
+      </w:pPr>
+      <w:proofErr w:type="spellStart"/>
+      <w:r>
+        <w:t>qiime</w:t>
+      </w:r>
+      <w:proofErr w:type="spellEnd"/>
+      <w:r>
+        <w:t xml:space="preserve"> tools import \</w:t>
+      </w:r>
+    </w:p>
+    <w:p>
+      <w:pPr>
+        <w:pStyle w:val="ListParagraph"/>
+      </w:pPr>
+      <w:r>
+        <w:t xml:space="preserve">  --input-path </w:t>
+      </w:r>
+      <w:proofErr w:type="spellStart"/>
+      <w:r>
+        <w:t>demux.qza</w:t>
+      </w:r>
+      <w:proofErr w:type="spellEnd"/>
+      <w:r>
+        <w:t xml:space="preserve"> \</w:t>
       </w:r>
     </w:p>
     <w:p>
@@ -156,15 +177,27 @@
         <w:pStyle w:val="ListParagraph"/>
       </w:pPr>
       <w:r>
-        <w:t>path &lt;- "sequences"</w:t>
-      </w:r>
-    </w:p>
-    <w:p>
-      <w:pPr>
-        <w:pStyle w:val="ListParagraph"/>
-      </w:pPr>
-      <w:r>
-        <w:t>list.files(path)</w:t>
+        <w:t>path &lt;- "</w:t>
+      </w:r>
+      <w:proofErr w:type="gramStart"/>
+      <w:r>
+        <w:t>sequences"</w:t>
+      </w:r>
+      <w:proofErr w:type="gramEnd"/>
+    </w:p>
+    <w:p>
+      <w:pPr>
+        <w:pStyle w:val="ListParagraph"/>
+      </w:pPr>
+      <w:proofErr w:type="spellStart"/>
+      <w:proofErr w:type="gramStart"/>
+      <w:r>
+        <w:t>list.files</w:t>
+      </w:r>
+      <w:proofErr w:type="spellEnd"/>
+      <w:proofErr w:type="gramEnd"/>
+      <w:r>
+        <w:t>(path)</w:t>
       </w:r>
     </w:p>
     <w:p>
@@ -196,39 +229,143 @@
         <w:pStyle w:val="ListParagraph"/>
       </w:pPr>
       <w:r>
-        <w:t># Forward and reverse fastq filenames have format: SAMPLENAME_R1_001.fastq and SAMPLENAME_R2_001.fastq</w:t>
-      </w:r>
-    </w:p>
-    <w:p>
-      <w:pPr>
-        <w:pStyle w:val="ListParagraph"/>
-      </w:pPr>
-      <w:r>
-        <w:t>fnFs &lt;- sort(list.files(path, pattern="_R1_001.fastq", full.names = TRUE))</w:t>
-      </w:r>
-    </w:p>
-    <w:p>
-      <w:pPr>
-        <w:pStyle w:val="ListParagraph"/>
-      </w:pPr>
-      <w:r>
-        <w:t>fnRs &lt;- sort(list.files(path, pattern="_R2_001.fastq", full.names = TRUE))</w:t>
-      </w:r>
-    </w:p>
-    <w:p>
-      <w:pPr>
-        <w:pStyle w:val="ListParagraph"/>
-      </w:pPr>
-      <w:r>
-        <w:t># Extract sample names, assuming filenames have format: SAMPLENAME_XXX.fastq</w:t>
-      </w:r>
-    </w:p>
-    <w:p>
-      <w:pPr>
-        <w:pStyle w:val="ListParagraph"/>
-      </w:pPr>
-      <w:r>
-        <w:t>sample.names &lt;- sapply(strsplit(basename(fnFs), "_"), `[`, 1)</w:t>
+        <w:t xml:space="preserve"># Forward and reverse </w:t>
+      </w:r>
+      <w:proofErr w:type="spellStart"/>
+      <w:r>
+        <w:t>fastq</w:t>
+      </w:r>
+      <w:proofErr w:type="spellEnd"/>
+      <w:r>
+        <w:t xml:space="preserve"> filenames have format: SAMPLENAME_R1_001.fastq and SAMPLENAME_R2_001.fastq</w:t>
+      </w:r>
+    </w:p>
+    <w:p>
+      <w:pPr>
+        <w:pStyle w:val="ListParagraph"/>
+      </w:pPr>
+      <w:proofErr w:type="spellStart"/>
+      <w:r>
+        <w:t>fnFs</w:t>
+      </w:r>
+      <w:proofErr w:type="spellEnd"/>
+      <w:r>
+        <w:t xml:space="preserve"> &lt;- </w:t>
+      </w:r>
+      <w:proofErr w:type="gramStart"/>
+      <w:r>
+        <w:t>sort(</w:t>
+      </w:r>
+      <w:proofErr w:type="spellStart"/>
+      <w:proofErr w:type="gramEnd"/>
+      <w:r>
+        <w:t>list.files</w:t>
+      </w:r>
+      <w:proofErr w:type="spellEnd"/>
+      <w:r>
+        <w:t xml:space="preserve">(path, pattern="_R1_001.fastq", </w:t>
+      </w:r>
+      <w:proofErr w:type="spellStart"/>
+      <w:r>
+        <w:t>full.names</w:t>
+      </w:r>
+      <w:proofErr w:type="spellEnd"/>
+      <w:r>
+        <w:t xml:space="preserve"> = TRUE))</w:t>
+      </w:r>
+    </w:p>
+    <w:p>
+      <w:pPr>
+        <w:pStyle w:val="ListParagraph"/>
+      </w:pPr>
+      <w:proofErr w:type="spellStart"/>
+      <w:r>
+        <w:t>fnRs</w:t>
+      </w:r>
+      <w:proofErr w:type="spellEnd"/>
+      <w:r>
+        <w:t xml:space="preserve"> &lt;- </w:t>
+      </w:r>
+      <w:proofErr w:type="gramStart"/>
+      <w:r>
+        <w:t>sort(</w:t>
+      </w:r>
+      <w:proofErr w:type="spellStart"/>
+      <w:proofErr w:type="gramEnd"/>
+      <w:r>
+        <w:t>list.files</w:t>
+      </w:r>
+      <w:proofErr w:type="spellEnd"/>
+      <w:r>
+        <w:t xml:space="preserve">(path, pattern="_R2_001.fastq", </w:t>
+      </w:r>
+      <w:proofErr w:type="spellStart"/>
+      <w:r>
+        <w:t>full.names</w:t>
+      </w:r>
+      <w:proofErr w:type="spellEnd"/>
+      <w:r>
+        <w:t xml:space="preserve"> = TRUE))</w:t>
+      </w:r>
+    </w:p>
+    <w:p>
+      <w:pPr>
+        <w:pStyle w:val="ListParagraph"/>
+      </w:pPr>
+      <w:r>
+        <w:t xml:space="preserve"># Extract sample names, assuming filenames have format: </w:t>
+      </w:r>
+      <w:proofErr w:type="spellStart"/>
+      <w:r>
+        <w:t>SAMPLENAME_XXX.fastq</w:t>
+      </w:r>
+      <w:proofErr w:type="spellEnd"/>
+    </w:p>
+    <w:p>
+      <w:pPr>
+        <w:pStyle w:val="ListParagraph"/>
+      </w:pPr>
+      <w:proofErr w:type="spellStart"/>
+      <w:proofErr w:type="gramStart"/>
+      <w:r>
+        <w:t>sample.names</w:t>
+      </w:r>
+      <w:proofErr w:type="spellEnd"/>
+      <w:proofErr w:type="gramEnd"/>
+      <w:r>
+        <w:t xml:space="preserve"> &lt;- </w:t>
+      </w:r>
+      <w:proofErr w:type="spellStart"/>
+      <w:r>
+        <w:t>sapply</w:t>
+      </w:r>
+      <w:proofErr w:type="spellEnd"/>
+      <w:r>
+        <w:t>(</w:t>
+      </w:r>
+      <w:proofErr w:type="spellStart"/>
+      <w:r>
+        <w:t>strsplit</w:t>
+      </w:r>
+      <w:proofErr w:type="spellEnd"/>
+      <w:r>
+        <w:t>(</w:t>
+      </w:r>
+      <w:proofErr w:type="spellStart"/>
+      <w:r>
+        <w:t>basename</w:t>
+      </w:r>
+      <w:proofErr w:type="spellEnd"/>
+      <w:r>
+        <w:t>(</w:t>
+      </w:r>
+      <w:proofErr w:type="spellStart"/>
+      <w:r>
+        <w:t>fnFs</w:t>
+      </w:r>
+      <w:proofErr w:type="spellEnd"/>
+      <w:r>
+        <w:t>), "_"), `[`, 1)</w:t>
       </w:r>
     </w:p>
     <w:p>
@@ -259,8 +396,26 @@
       <w:pPr>
         <w:pStyle w:val="ListParagraph"/>
       </w:pPr>
-      <w:r>
-        <w:t>plotQualityProfile(fnFs[1:2])</w:t>
+      <w:proofErr w:type="spellStart"/>
+      <w:r>
+        <w:t>plotQualityProfile</w:t>
+      </w:r>
+      <w:proofErr w:type="spellEnd"/>
+      <w:r>
+        <w:t>(</w:t>
+      </w:r>
+      <w:proofErr w:type="spellStart"/>
+      <w:proofErr w:type="gramStart"/>
+      <w:r>
+        <w:t>fnFs</w:t>
+      </w:r>
+      <w:proofErr w:type="spellEnd"/>
+      <w:r>
+        <w:t>[</w:t>
+      </w:r>
+      <w:proofErr w:type="gramEnd"/>
+      <w:r>
+        <w:t>1:2])</w:t>
       </w:r>
     </w:p>
     <w:p>
@@ -283,8 +438,26 @@
       <w:pPr>
         <w:pStyle w:val="ListParagraph"/>
       </w:pPr>
-      <w:r>
-        <w:t>plotQualityProfile(fnRs[1:2])</w:t>
+      <w:proofErr w:type="spellStart"/>
+      <w:r>
+        <w:t>plotQualityProfile</w:t>
+      </w:r>
+      <w:proofErr w:type="spellEnd"/>
+      <w:r>
+        <w:t>(</w:t>
+      </w:r>
+      <w:proofErr w:type="spellStart"/>
+      <w:proofErr w:type="gramStart"/>
+      <w:r>
+        <w:t>fnRs</w:t>
+      </w:r>
+      <w:proofErr w:type="spellEnd"/>
+      <w:r>
+        <w:t>[</w:t>
+      </w:r>
+      <w:proofErr w:type="gramEnd"/>
+      <w:r>
+        <w:t>1:2])</w:t>
       </w:r>
     </w:p>
     <w:p>
@@ -353,31 +526,73 @@
         <w:pStyle w:val="ListParagraph"/>
       </w:pPr>
       <w:r>
-        <w:t># it uses the demux.qza file to trim and truncate reads</w:t>
-      </w:r>
-    </w:p>
-    <w:p>
-      <w:pPr>
-        <w:pStyle w:val="ListParagraph"/>
-      </w:pPr>
-      <w:r>
-        <w:t># the output a rep-seqs file, a table of the sequences, and stats</w:t>
-      </w:r>
-    </w:p>
-    <w:p>
-      <w:pPr>
-        <w:pStyle w:val="ListParagraph"/>
-      </w:pPr>
-      <w:r>
-        <w:t>qiime dada2 denoise-single \</w:t>
-      </w:r>
-    </w:p>
-    <w:p>
-      <w:pPr>
-        <w:pStyle w:val="ListParagraph"/>
-      </w:pPr>
-      <w:r>
-        <w:t xml:space="preserve">qiime dada2 denoise-paired --i-demultiplexed-seqs demux.qza --p-trim-left-f </w:t>
+        <w:t xml:space="preserve"># it uses the </w:t>
+      </w:r>
+      <w:proofErr w:type="spellStart"/>
+      <w:r>
+        <w:t>demux.qza</w:t>
+      </w:r>
+      <w:proofErr w:type="spellEnd"/>
+      <w:r>
+        <w:t xml:space="preserve"> file to trim and truncate reads</w:t>
+      </w:r>
+    </w:p>
+    <w:p>
+      <w:pPr>
+        <w:pStyle w:val="ListParagraph"/>
+      </w:pPr>
+      <w:r>
+        <w:t xml:space="preserve"># </w:t>
+      </w:r>
+      <w:proofErr w:type="gramStart"/>
+      <w:r>
+        <w:t>the</w:t>
+      </w:r>
+      <w:proofErr w:type="gramEnd"/>
+      <w:r>
+        <w:t xml:space="preserve"> output a rep-seqs file, a table of the sequences, and stats</w:t>
+      </w:r>
+    </w:p>
+    <w:p>
+      <w:pPr>
+        <w:pStyle w:val="ListParagraph"/>
+      </w:pPr>
+      <w:proofErr w:type="spellStart"/>
+      <w:r>
+        <w:t>qiime</w:t>
+      </w:r>
+      <w:proofErr w:type="spellEnd"/>
+      <w:r>
+        <w:t xml:space="preserve"> dada2 denoise-single \</w:t>
+      </w:r>
+    </w:p>
+    <w:p>
+      <w:pPr>
+        <w:pStyle w:val="ListParagraph"/>
+      </w:pPr>
+      <w:proofErr w:type="spellStart"/>
+      <w:r>
+        <w:t>qiime</w:t>
+      </w:r>
+      <w:proofErr w:type="spellEnd"/>
+      <w:r>
+        <w:t xml:space="preserve"> dada2 denoise-paired --</w:t>
+      </w:r>
+      <w:proofErr w:type="spellStart"/>
+      <w:r>
+        <w:t>i</w:t>
+      </w:r>
+      <w:proofErr w:type="spellEnd"/>
+      <w:r>
+        <w:t xml:space="preserve">-demultiplexed-seqs </w:t>
+      </w:r>
+      <w:proofErr w:type="spellStart"/>
+      <w:r>
+        <w:t>demux.qza</w:t>
+      </w:r>
+      <w:proofErr w:type="spellEnd"/>
+      <w:r>
+        <w:t xml:space="preserve"> --p-trim-left-f </w:t>
       </w:r>
       <w:r>
         <w:rPr>
@@ -387,7 +602,23 @@
         <w:t>15</w:t>
       </w:r>
       <w:r>
-        <w:t xml:space="preserve"> --p-trunc-len-f </w:t>
+        <w:t xml:space="preserve"> --p-</w:t>
+      </w:r>
+      <w:proofErr w:type="spellStart"/>
+      <w:r>
+        <w:t>trunc</w:t>
+      </w:r>
+      <w:proofErr w:type="spellEnd"/>
+      <w:r>
+        <w:t>-</w:t>
+      </w:r>
+      <w:proofErr w:type="spellStart"/>
+      <w:r>
+        <w:t>len</w:t>
+      </w:r>
+      <w:proofErr w:type="spellEnd"/>
+      <w:r>
+        <w:t xml:space="preserve">-f </w:t>
       </w:r>
       <w:r>
         <w:rPr>
@@ -407,7 +638,23 @@
         <w:t>0</w:t>
       </w:r>
       <w:r>
-        <w:t xml:space="preserve"> --p-trunc-len-r </w:t>
+        <w:t xml:space="preserve"> --p-</w:t>
+      </w:r>
+      <w:proofErr w:type="spellStart"/>
+      <w:r>
+        <w:t>trunc</w:t>
+      </w:r>
+      <w:proofErr w:type="spellEnd"/>
+      <w:r>
+        <w:t>-</w:t>
+      </w:r>
+      <w:proofErr w:type="spellStart"/>
+      <w:r>
+        <w:t>len</w:t>
+      </w:r>
+      <w:proofErr w:type="spellEnd"/>
+      <w:r>
+        <w:t xml:space="preserve">-r </w:t>
       </w:r>
       <w:r>
         <w:rPr>
@@ -417,20 +664,51 @@
         <w:t>120</w:t>
       </w:r>
       <w:r>
-        <w:t xml:space="preserve"> --o-representative-sequences rep-seqs.qza --o-table table.qza --o-denoising-stats stats.qza</w:t>
-      </w:r>
-    </w:p>
-    <w:p>
-      <w:pPr>
-        <w:pStyle w:val="ListParagraph"/>
-      </w:pPr>
-    </w:p>
-    <w:p>
-      <w:pPr>
-        <w:pStyle w:val="ListParagraph"/>
-      </w:pPr>
-      <w:r>
-        <w:t xml:space="preserve"># the code </w:t>
+        <w:t xml:space="preserve"> --o-representative-sequences rep-</w:t>
+      </w:r>
+      <w:proofErr w:type="spellStart"/>
+      <w:r>
+        <w:t>seqs.qza</w:t>
+      </w:r>
+      <w:proofErr w:type="spellEnd"/>
+      <w:r>
+        <w:t xml:space="preserve"> --o-table </w:t>
+      </w:r>
+      <w:proofErr w:type="spellStart"/>
+      <w:r>
+        <w:t>table.qza</w:t>
+      </w:r>
+      <w:proofErr w:type="spellEnd"/>
+      <w:r>
+        <w:t xml:space="preserve"> --o-denoising-stats </w:t>
+      </w:r>
+      <w:proofErr w:type="spellStart"/>
+      <w:proofErr w:type="gramStart"/>
+      <w:r>
+        <w:t>stats.qza</w:t>
+      </w:r>
+      <w:proofErr w:type="spellEnd"/>
+      <w:proofErr w:type="gramEnd"/>
+    </w:p>
+    <w:p>
+      <w:pPr>
+        <w:pStyle w:val="ListParagraph"/>
+      </w:pPr>
+    </w:p>
+    <w:p>
+      <w:pPr>
+        <w:pStyle w:val="ListParagraph"/>
+      </w:pPr>
+      <w:r>
+        <w:t xml:space="preserve"># </w:t>
+      </w:r>
+      <w:proofErr w:type="gramStart"/>
+      <w:r>
+        <w:t>the</w:t>
+      </w:r>
+      <w:proofErr w:type="gramEnd"/>
+      <w:r>
+        <w:t xml:space="preserve"> code </w:t>
       </w:r>
       <w:r>
         <w:t>creat</w:t>
@@ -455,32 +733,58 @@
         <w:pStyle w:val="ListParagraph"/>
       </w:pPr>
       <w:r>
-        <w:t># an output would be a visualization of the stats file</w:t>
-      </w:r>
-    </w:p>
-    <w:p>
-      <w:pPr>
-        <w:pStyle w:val="ListParagraph"/>
-      </w:pPr>
-      <w:r>
-        <w:t>qiime metadata tabulate \</w:t>
-      </w:r>
-    </w:p>
-    <w:p>
-      <w:pPr>
-        <w:pStyle w:val="ListParagraph"/>
-      </w:pPr>
-      <w:r>
-        <w:t>--m-input-file stats.qza \</w:t>
-      </w:r>
-    </w:p>
-    <w:p>
-      <w:pPr>
-        <w:pStyle w:val="ListParagraph"/>
-      </w:pPr>
-      <w:r>
-        <w:t>--o-visualization stats.qzv</w:t>
-      </w:r>
+        <w:t xml:space="preserve"># </w:t>
+      </w:r>
+      <w:proofErr w:type="gramStart"/>
+      <w:r>
+        <w:t>an</w:t>
+      </w:r>
+      <w:proofErr w:type="gramEnd"/>
+      <w:r>
+        <w:t xml:space="preserve"> output would be a visualization of the stats file</w:t>
+      </w:r>
+    </w:p>
+    <w:p>
+      <w:pPr>
+        <w:pStyle w:val="ListParagraph"/>
+      </w:pPr>
+      <w:proofErr w:type="spellStart"/>
+      <w:r>
+        <w:t>qiime</w:t>
+      </w:r>
+      <w:proofErr w:type="spellEnd"/>
+      <w:r>
+        <w:t xml:space="preserve"> metadata tabulate \</w:t>
+      </w:r>
+    </w:p>
+    <w:p>
+      <w:pPr>
+        <w:pStyle w:val="ListParagraph"/>
+      </w:pPr>
+      <w:r>
+        <w:t xml:space="preserve">--m-input-file </w:t>
+      </w:r>
+      <w:proofErr w:type="spellStart"/>
+      <w:r>
+        <w:t>stats.qza</w:t>
+      </w:r>
+      <w:proofErr w:type="spellEnd"/>
+      <w:r>
+        <w:t xml:space="preserve"> \</w:t>
+      </w:r>
+    </w:p>
+    <w:p>
+      <w:pPr>
+        <w:pStyle w:val="ListParagraph"/>
+      </w:pPr>
+      <w:r>
+        <w:t xml:space="preserve">--o-visualization </w:t>
+      </w:r>
+      <w:proofErr w:type="spellStart"/>
+      <w:r>
+        <w:t>stats.qzv</w:t>
+      </w:r>
+      <w:proofErr w:type="spellEnd"/>
     </w:p>
     <w:p>
       <w:pPr>
@@ -515,24 +819,53 @@
       <w:pPr>
         <w:pStyle w:val="ListParagraph"/>
       </w:pPr>
-      <w:r>
-        <w:t>qiime feature-table summarize \</w:t>
-      </w:r>
-    </w:p>
-    <w:p>
-      <w:pPr>
-        <w:pStyle w:val="ListParagraph"/>
-      </w:pPr>
-      <w:r>
-        <w:t xml:space="preserve">  --i-table table.qza \</w:t>
-      </w:r>
-    </w:p>
-    <w:p>
-      <w:pPr>
-        <w:pStyle w:val="ListParagraph"/>
-      </w:pPr>
-      <w:r>
-        <w:t xml:space="preserve">  --o-visualization table.qzv \</w:t>
+      <w:proofErr w:type="spellStart"/>
+      <w:r>
+        <w:t>qiime</w:t>
+      </w:r>
+      <w:proofErr w:type="spellEnd"/>
+      <w:r>
+        <w:t xml:space="preserve"> feature-table summarize \</w:t>
+      </w:r>
+    </w:p>
+    <w:p>
+      <w:pPr>
+        <w:pStyle w:val="ListParagraph"/>
+      </w:pPr>
+      <w:r>
+        <w:t xml:space="preserve">  --</w:t>
+      </w:r>
+      <w:proofErr w:type="spellStart"/>
+      <w:r>
+        <w:t>i</w:t>
+      </w:r>
+      <w:proofErr w:type="spellEnd"/>
+      <w:r>
+        <w:t xml:space="preserve">-table </w:t>
+      </w:r>
+      <w:proofErr w:type="spellStart"/>
+      <w:r>
+        <w:t>table.qza</w:t>
+      </w:r>
+      <w:proofErr w:type="spellEnd"/>
+      <w:r>
+        <w:t xml:space="preserve"> \</w:t>
+      </w:r>
+    </w:p>
+    <w:p>
+      <w:pPr>
+        <w:pStyle w:val="ListParagraph"/>
+      </w:pPr>
+      <w:r>
+        <w:t xml:space="preserve">  --o-visualization </w:t>
+      </w:r>
+      <w:proofErr w:type="spellStart"/>
+      <w:r>
+        <w:t>table.qzv</w:t>
+      </w:r>
+      <w:proofErr w:type="spellEnd"/>
+      <w:r>
+        <w:t xml:space="preserve"> \</w:t>
       </w:r>
     </w:p>
     <w:p>
@@ -546,9 +879,11 @@
       <w:r>
         <w:t xml:space="preserve">  --m-sample-metadata-file </w:t>
       </w:r>
+      <w:proofErr w:type="spellStart"/>
       <w:r>
         <w:t>metadata.tsv</w:t>
       </w:r>
+      <w:proofErr w:type="spellEnd"/>
     </w:p>
     <w:p>
       <w:pPr>
@@ -587,25 +922,51 @@
       <w:pPr>
         <w:pStyle w:val="ListParagraph"/>
       </w:pPr>
-      <w:r>
-        <w:t>qiime feature-table tabulate-seqs \</w:t>
-      </w:r>
-    </w:p>
-    <w:p>
-      <w:pPr>
-        <w:pStyle w:val="ListParagraph"/>
-      </w:pPr>
-      <w:r>
-        <w:t xml:space="preserve">  --i-data rep-seqs.qza \</w:t>
-      </w:r>
-    </w:p>
-    <w:p>
-      <w:pPr>
-        <w:pStyle w:val="ListParagraph"/>
-      </w:pPr>
-      <w:r>
-        <w:t xml:space="preserve">  --o-visualization rep-seqs.qzv</w:t>
-      </w:r>
+      <w:proofErr w:type="spellStart"/>
+      <w:r>
+        <w:t>qiime</w:t>
+      </w:r>
+      <w:proofErr w:type="spellEnd"/>
+      <w:r>
+        <w:t xml:space="preserve"> feature-table tabulate-seqs \</w:t>
+      </w:r>
+    </w:p>
+    <w:p>
+      <w:pPr>
+        <w:pStyle w:val="ListParagraph"/>
+      </w:pPr>
+      <w:r>
+        <w:t xml:space="preserve">  --</w:t>
+      </w:r>
+      <w:proofErr w:type="spellStart"/>
+      <w:r>
+        <w:t>i</w:t>
+      </w:r>
+      <w:proofErr w:type="spellEnd"/>
+      <w:r>
+        <w:t>-data rep-</w:t>
+      </w:r>
+      <w:proofErr w:type="spellStart"/>
+      <w:r>
+        <w:t>seqs.qza</w:t>
+      </w:r>
+      <w:proofErr w:type="spellEnd"/>
+      <w:r>
+        <w:t xml:space="preserve"> \</w:t>
+      </w:r>
+    </w:p>
+    <w:p>
+      <w:pPr>
+        <w:pStyle w:val="ListParagraph"/>
+      </w:pPr>
+      <w:r>
+        <w:t xml:space="preserve">  --o-visualization rep-</w:t>
+      </w:r>
+      <w:proofErr w:type="spellStart"/>
+      <w:r>
+        <w:t>seqs.qzv</w:t>
+      </w:r>
+      <w:proofErr w:type="spellEnd"/>
     </w:p>
     <w:p>
       <w:pPr>
@@ -624,24 +985,53 @@
       <w:pPr>
         <w:pStyle w:val="ListParagraph"/>
       </w:pPr>
-      <w:r>
-        <w:t>qiime feature-table summarize \</w:t>
-      </w:r>
-    </w:p>
-    <w:p>
-      <w:pPr>
-        <w:pStyle w:val="ListParagraph"/>
-      </w:pPr>
-      <w:r>
-        <w:t>--i-table table.qza \</w:t>
-      </w:r>
-    </w:p>
-    <w:p>
-      <w:pPr>
-        <w:pStyle w:val="ListParagraph"/>
-      </w:pPr>
-      <w:r>
-        <w:t>--o-visualization table.qzv \</w:t>
+      <w:proofErr w:type="spellStart"/>
+      <w:r>
+        <w:t>qiime</w:t>
+      </w:r>
+      <w:proofErr w:type="spellEnd"/>
+      <w:r>
+        <w:t xml:space="preserve"> feature-table summarize \</w:t>
+      </w:r>
+    </w:p>
+    <w:p>
+      <w:pPr>
+        <w:pStyle w:val="ListParagraph"/>
+      </w:pPr>
+      <w:r>
+        <w:t>--</w:t>
+      </w:r>
+      <w:proofErr w:type="spellStart"/>
+      <w:r>
+        <w:t>i</w:t>
+      </w:r>
+      <w:proofErr w:type="spellEnd"/>
+      <w:r>
+        <w:t xml:space="preserve">-table </w:t>
+      </w:r>
+      <w:proofErr w:type="spellStart"/>
+      <w:r>
+        <w:t>table.qza</w:t>
+      </w:r>
+      <w:proofErr w:type="spellEnd"/>
+      <w:r>
+        <w:t xml:space="preserve"> \</w:t>
+      </w:r>
+    </w:p>
+    <w:p>
+      <w:pPr>
+        <w:pStyle w:val="ListParagraph"/>
+      </w:pPr>
+      <w:r>
+        <w:t xml:space="preserve">--o-visualization </w:t>
+      </w:r>
+      <w:proofErr w:type="spellStart"/>
+      <w:r>
+        <w:t>table.qzv</w:t>
+      </w:r>
+      <w:proofErr w:type="spellEnd"/>
+      <w:r>
+        <w:t xml:space="preserve"> \</w:t>
       </w:r>
     </w:p>
     <w:p>
@@ -655,53 +1045,97 @@
       <w:r>
         <w:t xml:space="preserve"> </w:t>
       </w:r>
+      <w:proofErr w:type="spellStart"/>
       <w:r>
         <w:t>metadata.tsv</w:t>
       </w:r>
-    </w:p>
-    <w:p>
-      <w:pPr>
-        <w:pStyle w:val="ListParagraph"/>
-      </w:pPr>
-      <w:r>
-        <w:t>qiime feature-table tabulate-seqs \</w:t>
-      </w:r>
-    </w:p>
-    <w:p>
-      <w:pPr>
-        <w:pStyle w:val="ListParagraph"/>
-      </w:pPr>
-      <w:r>
-        <w:t>--i-data rep-seqs.qza \</w:t>
-      </w:r>
-    </w:p>
-    <w:p>
-      <w:pPr>
-        <w:pStyle w:val="ListParagraph"/>
-      </w:pPr>
-      <w:r>
-        <w:t>--o-visualization rep-seqs.qzv</w:t>
-      </w:r>
-    </w:p>
-    <w:p>
-      <w:pPr>
-        <w:pStyle w:val="ListParagraph"/>
-      </w:pPr>
-    </w:p>
-    <w:p>
-      <w:pPr>
-        <w:pStyle w:val="ListParagraph"/>
-      </w:pPr>
-      <w:r>
-        <w:t># qiime uses a specific database as a classifier</w:t>
-      </w:r>
-    </w:p>
-    <w:p>
-      <w:pPr>
-        <w:pStyle w:val="ListParagraph"/>
-      </w:pPr>
-      <w:r>
-        <w:t># input the reads</w:t>
+      <w:proofErr w:type="spellEnd"/>
+    </w:p>
+    <w:p>
+      <w:pPr>
+        <w:pStyle w:val="ListParagraph"/>
+      </w:pPr>
+      <w:proofErr w:type="spellStart"/>
+      <w:r>
+        <w:t>qiime</w:t>
+      </w:r>
+      <w:proofErr w:type="spellEnd"/>
+      <w:r>
+        <w:t xml:space="preserve"> feature-table tabulate-seqs \</w:t>
+      </w:r>
+    </w:p>
+    <w:p>
+      <w:pPr>
+        <w:pStyle w:val="ListParagraph"/>
+      </w:pPr>
+      <w:r>
+        <w:t>--</w:t>
+      </w:r>
+      <w:proofErr w:type="spellStart"/>
+      <w:r>
+        <w:t>i</w:t>
+      </w:r>
+      <w:proofErr w:type="spellEnd"/>
+      <w:r>
+        <w:t>-data rep-</w:t>
+      </w:r>
+      <w:proofErr w:type="spellStart"/>
+      <w:r>
+        <w:t>seqs.qza</w:t>
+      </w:r>
+      <w:proofErr w:type="spellEnd"/>
+      <w:r>
+        <w:t xml:space="preserve"> \</w:t>
+      </w:r>
+    </w:p>
+    <w:p>
+      <w:pPr>
+        <w:pStyle w:val="ListParagraph"/>
+      </w:pPr>
+      <w:r>
+        <w:t>--o-visualization rep-</w:t>
+      </w:r>
+      <w:proofErr w:type="spellStart"/>
+      <w:r>
+        <w:t>seqs.qzv</w:t>
+      </w:r>
+      <w:proofErr w:type="spellEnd"/>
+    </w:p>
+    <w:p>
+      <w:pPr>
+        <w:pStyle w:val="ListParagraph"/>
+      </w:pPr>
+    </w:p>
+    <w:p>
+      <w:pPr>
+        <w:pStyle w:val="ListParagraph"/>
+      </w:pPr>
+      <w:r>
+        <w:t xml:space="preserve"># </w:t>
+      </w:r>
+      <w:proofErr w:type="spellStart"/>
+      <w:r>
+        <w:t>qiime</w:t>
+      </w:r>
+      <w:proofErr w:type="spellEnd"/>
+      <w:r>
+        <w:t xml:space="preserve"> uses a specific database as a classifier</w:t>
+      </w:r>
+    </w:p>
+    <w:p>
+      <w:pPr>
+        <w:pStyle w:val="ListParagraph"/>
+      </w:pPr>
+      <w:r>
+        <w:t xml:space="preserve"># </w:t>
+      </w:r>
+      <w:proofErr w:type="gramStart"/>
+      <w:r>
+        <w:t>input</w:t>
+      </w:r>
+      <w:proofErr w:type="gramEnd"/>
+      <w:r>
+        <w:t xml:space="preserve"> the reads</w:t>
       </w:r>
     </w:p>
     <w:p>
@@ -716,70 +1150,143 @@
       <w:pPr>
         <w:pStyle w:val="ListParagraph"/>
       </w:pPr>
-      <w:r>
-        <w:t>qiime feature-classifier classify-sklearn \</w:t>
-      </w:r>
-    </w:p>
-    <w:p>
-      <w:pPr>
-        <w:pStyle w:val="ListParagraph"/>
-      </w:pPr>
-      <w:r>
-        <w:t xml:space="preserve">  --i-classifier gg-13-8-99-515-806-nb-classifier.qza \</w:t>
-      </w:r>
-    </w:p>
-    <w:p>
-      <w:pPr>
-        <w:pStyle w:val="ListParagraph"/>
-      </w:pPr>
-      <w:r>
-        <w:t xml:space="preserve">  --i-reads rep-seqs.qza \</w:t>
-      </w:r>
-    </w:p>
-    <w:p>
-      <w:pPr>
-        <w:pStyle w:val="ListParagraph"/>
-      </w:pPr>
-      <w:r>
-        <w:t xml:space="preserve">  --o-classification taxonomy.qza</w:t>
-      </w:r>
-    </w:p>
-    <w:p>
-      <w:pPr>
-        <w:pStyle w:val="ListParagraph"/>
-      </w:pPr>
-    </w:p>
-    <w:p>
-      <w:pPr>
-        <w:pStyle w:val="ListParagraph"/>
-      </w:pPr>
-      <w:r>
-        <w:t># making a visualization of the taxonomy.qza file to a qzv</w:t>
-      </w:r>
-    </w:p>
-    <w:p>
-      <w:pPr>
-        <w:pStyle w:val="ListParagraph"/>
-      </w:pPr>
-      <w:r>
-        <w:t>qiime metadata tabulate \</w:t>
-      </w:r>
-    </w:p>
-    <w:p>
-      <w:pPr>
-        <w:pStyle w:val="ListParagraph"/>
-      </w:pPr>
-      <w:r>
-        <w:t xml:space="preserve">  --m-input-file taxonomy.qza \</w:t>
-      </w:r>
-    </w:p>
-    <w:p>
-      <w:pPr>
-        <w:pStyle w:val="ListParagraph"/>
-      </w:pPr>
-      <w:r>
-        <w:t xml:space="preserve">  --o-visualization taxonomy.qzv</w:t>
-      </w:r>
+      <w:proofErr w:type="spellStart"/>
+      <w:r>
+        <w:t>qiime</w:t>
+      </w:r>
+      <w:proofErr w:type="spellEnd"/>
+      <w:r>
+        <w:t xml:space="preserve"> feature-classifier classify-</w:t>
+      </w:r>
+      <w:proofErr w:type="spellStart"/>
+      <w:r>
+        <w:t>sklearn</w:t>
+      </w:r>
+      <w:proofErr w:type="spellEnd"/>
+      <w:r>
+        <w:t xml:space="preserve"> \</w:t>
+      </w:r>
+    </w:p>
+    <w:p>
+      <w:pPr>
+        <w:pStyle w:val="ListParagraph"/>
+      </w:pPr>
+      <w:r>
+        <w:t xml:space="preserve">  --</w:t>
+      </w:r>
+      <w:proofErr w:type="spellStart"/>
+      <w:r>
+        <w:t>i</w:t>
+      </w:r>
+      <w:proofErr w:type="spellEnd"/>
+      <w:r>
+        <w:t>-classifier gg-13-8-99-515-806-nb-classifier.qza \</w:t>
+      </w:r>
+    </w:p>
+    <w:p>
+      <w:pPr>
+        <w:pStyle w:val="ListParagraph"/>
+      </w:pPr>
+      <w:r>
+        <w:t xml:space="preserve">  --</w:t>
+      </w:r>
+      <w:proofErr w:type="spellStart"/>
+      <w:r>
+        <w:t>i</w:t>
+      </w:r>
+      <w:proofErr w:type="spellEnd"/>
+      <w:r>
+        <w:t>-reads rep-</w:t>
+      </w:r>
+      <w:proofErr w:type="spellStart"/>
+      <w:r>
+        <w:t>seqs.qza</w:t>
+      </w:r>
+      <w:proofErr w:type="spellEnd"/>
+      <w:r>
+        <w:t xml:space="preserve"> \</w:t>
+      </w:r>
+    </w:p>
+    <w:p>
+      <w:pPr>
+        <w:pStyle w:val="ListParagraph"/>
+      </w:pPr>
+      <w:r>
+        <w:t xml:space="preserve">  --o-classification </w:t>
+      </w:r>
+      <w:proofErr w:type="spellStart"/>
+      <w:r>
+        <w:t>taxonomy.qza</w:t>
+      </w:r>
+      <w:proofErr w:type="spellEnd"/>
+    </w:p>
+    <w:p>
+      <w:pPr>
+        <w:pStyle w:val="ListParagraph"/>
+      </w:pPr>
+    </w:p>
+    <w:p>
+      <w:pPr>
+        <w:pStyle w:val="ListParagraph"/>
+      </w:pPr>
+      <w:r>
+        <w:t xml:space="preserve"># making a visualization of the </w:t>
+      </w:r>
+      <w:proofErr w:type="spellStart"/>
+      <w:r>
+        <w:t>taxonomy.qza</w:t>
+      </w:r>
+      <w:proofErr w:type="spellEnd"/>
+      <w:r>
+        <w:t xml:space="preserve"> file to a </w:t>
+      </w:r>
+      <w:proofErr w:type="spellStart"/>
+      <w:r>
+        <w:t>qzv</w:t>
+      </w:r>
+      <w:proofErr w:type="spellEnd"/>
+    </w:p>
+    <w:p>
+      <w:pPr>
+        <w:pStyle w:val="ListParagraph"/>
+      </w:pPr>
+      <w:proofErr w:type="spellStart"/>
+      <w:r>
+        <w:t>qiime</w:t>
+      </w:r>
+      <w:proofErr w:type="spellEnd"/>
+      <w:r>
+        <w:t xml:space="preserve"> metadata tabulate \</w:t>
+      </w:r>
+    </w:p>
+    <w:p>
+      <w:pPr>
+        <w:pStyle w:val="ListParagraph"/>
+      </w:pPr>
+      <w:r>
+        <w:t xml:space="preserve">  --m-input-file </w:t>
+      </w:r>
+      <w:proofErr w:type="spellStart"/>
+      <w:r>
+        <w:t>taxonomy.qza</w:t>
+      </w:r>
+      <w:proofErr w:type="spellEnd"/>
+      <w:r>
+        <w:t xml:space="preserve"> \</w:t>
+      </w:r>
+    </w:p>
+    <w:p>
+      <w:pPr>
+        <w:pStyle w:val="ListParagraph"/>
+      </w:pPr>
+      <w:r>
+        <w:t xml:space="preserve">  --o-visualization </w:t>
+      </w:r>
+      <w:proofErr w:type="spellStart"/>
+      <w:r>
+        <w:t>taxonomy.qzv</w:t>
+      </w:r>
+      <w:proofErr w:type="spellEnd"/>
     </w:p>
     <w:p>
       <w:pPr>
@@ -798,130 +1305,800 @@
       <w:pPr>
         <w:pStyle w:val="ListParagraph"/>
       </w:pPr>
-      <w:r>
-        <w:t>qiime taxa filter-table \</w:t>
-      </w:r>
-    </w:p>
-    <w:p>
-      <w:pPr>
-        <w:pStyle w:val="ListParagraph"/>
-      </w:pPr>
-      <w:r>
-        <w:t xml:space="preserve">  --i-table table.qza \</w:t>
-      </w:r>
-    </w:p>
-    <w:p>
-      <w:pPr>
-        <w:pStyle w:val="ListParagraph"/>
-      </w:pPr>
-      <w:r>
-        <w:t xml:space="preserve">  --i-taxonomy taxonomy.qza \</w:t>
-      </w:r>
-    </w:p>
-    <w:p>
-      <w:pPr>
-        <w:pStyle w:val="ListParagraph"/>
-      </w:pPr>
-      <w:r>
-        <w:t xml:space="preserve">  --p-exclude mitochondria,chloroplast \</w:t>
-      </w:r>
-    </w:p>
-    <w:p>
-      <w:pPr>
-        <w:pStyle w:val="ListParagraph"/>
-      </w:pPr>
-      <w:r>
-        <w:t xml:space="preserve">  --o-filtered-table table.qza</w:t>
-      </w:r>
-    </w:p>
-    <w:p>
-      <w:pPr>
-        <w:pStyle w:val="ListParagraph"/>
-      </w:pPr>
-    </w:p>
-    <w:p>
-      <w:pPr>
-        <w:pStyle w:val="ListParagraph"/>
-      </w:pPr>
-      <w:r>
-        <w:t># making a visualization of the table.qza file to a qzv (now excluding mitochondria and chloroplast DNA)</w:t>
-      </w:r>
-    </w:p>
-    <w:p>
-      <w:pPr>
-        <w:pStyle w:val="ListParagraph"/>
-      </w:pPr>
-      <w:r>
-        <w:t>qiime metadata tabulate \</w:t>
-      </w:r>
-    </w:p>
-    <w:p>
-      <w:pPr>
-        <w:pStyle w:val="ListParagraph"/>
-      </w:pPr>
-      <w:r>
-        <w:t xml:space="preserve">  --m-input-file table.qza \</w:t>
-      </w:r>
-    </w:p>
-    <w:p>
-      <w:pPr>
-        <w:pStyle w:val="ListParagraph"/>
-      </w:pPr>
-      <w:r>
-        <w:t xml:space="preserve">  --o-visualization table.qzv</w:t>
-      </w:r>
-    </w:p>
-    <w:p>
-      <w:pPr>
-        <w:pStyle w:val="ListParagraph"/>
-      </w:pPr>
-    </w:p>
-    <w:p>
-      <w:pPr>
-        <w:pStyle w:val="ListParagraph"/>
-      </w:pPr>
-      <w:r>
-        <w:t># input the table.qza of the data (now excluding mitochondria and chloroplast DNA)</w:t>
-      </w:r>
-    </w:p>
-    <w:p>
-      <w:pPr>
-        <w:pStyle w:val="ListParagraph"/>
-      </w:pPr>
-      <w:r>
-        <w:t># input the metadata file</w:t>
-      </w:r>
-    </w:p>
-    <w:p>
-      <w:pPr>
-        <w:pStyle w:val="ListParagraph"/>
-      </w:pPr>
-      <w:r>
-        <w:t># output of the taxonomy bar plots through a .qzv file</w:t>
-      </w:r>
-    </w:p>
-    <w:p>
-      <w:pPr>
-        <w:pStyle w:val="ListParagraph"/>
-      </w:pPr>
-      <w:r>
-        <w:t>qiime taxa barplot \</w:t>
-      </w:r>
-    </w:p>
-    <w:p>
-      <w:pPr>
-        <w:pStyle w:val="ListParagraph"/>
-      </w:pPr>
-      <w:r>
-        <w:t xml:space="preserve">  --i-table table.qza \</w:t>
-      </w:r>
-    </w:p>
-    <w:p>
-      <w:pPr>
-        <w:pStyle w:val="ListParagraph"/>
-      </w:pPr>
-      <w:r>
-        <w:t xml:space="preserve">  --i-taxonomy taxonomy.qza \</w:t>
+      <w:proofErr w:type="spellStart"/>
+      <w:r>
+        <w:t>qiime</w:t>
+      </w:r>
+      <w:proofErr w:type="spellEnd"/>
+      <w:r>
+        <w:t xml:space="preserve"> taxa filter-table \</w:t>
+      </w:r>
+    </w:p>
+    <w:p>
+      <w:pPr>
+        <w:pStyle w:val="ListParagraph"/>
+      </w:pPr>
+      <w:r>
+        <w:t xml:space="preserve">  --</w:t>
+      </w:r>
+      <w:proofErr w:type="spellStart"/>
+      <w:r>
+        <w:t>i</w:t>
+      </w:r>
+      <w:proofErr w:type="spellEnd"/>
+      <w:r>
+        <w:t xml:space="preserve">-table </w:t>
+      </w:r>
+      <w:proofErr w:type="spellStart"/>
+      <w:r>
+        <w:t>table.qza</w:t>
+      </w:r>
+      <w:proofErr w:type="spellEnd"/>
+      <w:r>
+        <w:t xml:space="preserve"> \</w:t>
+      </w:r>
+    </w:p>
+    <w:p>
+      <w:pPr>
+        <w:pStyle w:val="ListParagraph"/>
+      </w:pPr>
+      <w:r>
+        <w:t xml:space="preserve">  --</w:t>
+      </w:r>
+      <w:proofErr w:type="spellStart"/>
+      <w:r>
+        <w:t>i</w:t>
+      </w:r>
+      <w:proofErr w:type="spellEnd"/>
+      <w:r>
+        <w:t xml:space="preserve">-taxonomy </w:t>
+      </w:r>
+      <w:proofErr w:type="spellStart"/>
+      <w:r>
+        <w:t>taxonomy.qza</w:t>
+      </w:r>
+      <w:proofErr w:type="spellEnd"/>
+      <w:r>
+        <w:t xml:space="preserve"> \</w:t>
+      </w:r>
+    </w:p>
+    <w:p>
+      <w:pPr>
+        <w:pStyle w:val="ListParagraph"/>
+      </w:pPr>
+      <w:r>
+        <w:t xml:space="preserve">  --p-exclude </w:t>
+      </w:r>
+      <w:proofErr w:type="spellStart"/>
+      <w:proofErr w:type="gramStart"/>
+      <w:r>
+        <w:t>mitochondria,chloroplast</w:t>
+      </w:r>
+      <w:proofErr w:type="spellEnd"/>
+      <w:proofErr w:type="gramEnd"/>
+      <w:r>
+        <w:t xml:space="preserve"> \</w:t>
+      </w:r>
+    </w:p>
+    <w:p>
+      <w:pPr>
+        <w:pStyle w:val="ListParagraph"/>
+      </w:pPr>
+      <w:r>
+        <w:t xml:space="preserve">  --o-filtered-table </w:t>
+      </w:r>
+      <w:proofErr w:type="spellStart"/>
+      <w:r>
+        <w:t>table.qza</w:t>
+      </w:r>
+      <w:proofErr w:type="spellEnd"/>
+    </w:p>
+    <w:p>
+      <w:pPr>
+        <w:pStyle w:val="ListParagraph"/>
+      </w:pPr>
+    </w:p>
+    <w:p>
+      <w:pPr>
+        <w:pStyle w:val="ListParagraph"/>
+      </w:pPr>
+      <w:r>
+        <w:t xml:space="preserve"># making a visualization of the </w:t>
+      </w:r>
+      <w:proofErr w:type="spellStart"/>
+      <w:r>
+        <w:t>table.qza</w:t>
+      </w:r>
+      <w:proofErr w:type="spellEnd"/>
+      <w:r>
+        <w:t xml:space="preserve"> file to a </w:t>
+      </w:r>
+      <w:proofErr w:type="spellStart"/>
+      <w:r>
+        <w:t>qzv</w:t>
+      </w:r>
+      <w:proofErr w:type="spellEnd"/>
+      <w:r>
+        <w:t xml:space="preserve"> (now excluding mitochondria and chloroplast DNA)</w:t>
+      </w:r>
+    </w:p>
+    <w:p>
+      <w:pPr>
+        <w:pStyle w:val="ListParagraph"/>
+      </w:pPr>
+      <w:proofErr w:type="spellStart"/>
+      <w:r>
+        <w:t>qiime</w:t>
+      </w:r>
+      <w:proofErr w:type="spellEnd"/>
+      <w:r>
+        <w:t xml:space="preserve"> metadata tabulate \</w:t>
+      </w:r>
+    </w:p>
+    <w:p>
+      <w:pPr>
+        <w:pStyle w:val="ListParagraph"/>
+      </w:pPr>
+      <w:r>
+        <w:t xml:space="preserve">  --m-input-file </w:t>
+      </w:r>
+      <w:proofErr w:type="spellStart"/>
+      <w:r>
+        <w:t>table.qza</w:t>
+      </w:r>
+      <w:proofErr w:type="spellEnd"/>
+      <w:r>
+        <w:t xml:space="preserve"> \</w:t>
+      </w:r>
+    </w:p>
+    <w:p>
+      <w:pPr>
+        <w:pStyle w:val="ListParagraph"/>
+      </w:pPr>
+      <w:r>
+        <w:t xml:space="preserve">  --o-visualization </w:t>
+      </w:r>
+      <w:proofErr w:type="spellStart"/>
+      <w:r>
+        <w:t>table.qzv</w:t>
+      </w:r>
+      <w:proofErr w:type="spellEnd"/>
+    </w:p>
+    <w:p>
+      <w:pPr>
+        <w:pStyle w:val="ListParagraph"/>
+      </w:pPr>
+    </w:p>
+    <w:p>
+      <w:pPr>
+        <w:pStyle w:val="ListParagraph"/>
+      </w:pPr>
+      <w:r>
+        <w:t xml:space="preserve"># making a visualization of the </w:t>
+      </w:r>
+      <w:proofErr w:type="spellStart"/>
+      <w:r>
+        <w:t>taxonomy.qza</w:t>
+      </w:r>
+      <w:proofErr w:type="spellEnd"/>
+      <w:r>
+        <w:t xml:space="preserve"> file to a </w:t>
+      </w:r>
+      <w:proofErr w:type="spellStart"/>
+      <w:r>
+        <w:t>qzv</w:t>
+      </w:r>
+      <w:proofErr w:type="spellEnd"/>
+      <w:r>
+        <w:t xml:space="preserve"> </w:t>
+      </w:r>
+      <w:r>
+        <w:t>(now excluding mitochondria and chloroplast DNA)</w:t>
+      </w:r>
+    </w:p>
+    <w:p>
+      <w:pPr>
+        <w:pStyle w:val="ListParagraph"/>
+      </w:pPr>
+      <w:proofErr w:type="spellStart"/>
+      <w:r>
+        <w:t>qiime</w:t>
+      </w:r>
+      <w:proofErr w:type="spellEnd"/>
+      <w:r>
+        <w:t xml:space="preserve"> metadata tabulate \</w:t>
+      </w:r>
+    </w:p>
+    <w:p>
+      <w:pPr>
+        <w:pStyle w:val="ListParagraph"/>
+      </w:pPr>
+      <w:r>
+        <w:t xml:space="preserve">  --m-input-file </w:t>
+      </w:r>
+      <w:proofErr w:type="spellStart"/>
+      <w:r>
+        <w:t>taxonomy.qza</w:t>
+      </w:r>
+      <w:proofErr w:type="spellEnd"/>
+      <w:r>
+        <w:t xml:space="preserve"> \</w:t>
+      </w:r>
+    </w:p>
+    <w:p>
+      <w:pPr>
+        <w:pStyle w:val="ListParagraph"/>
+      </w:pPr>
+      <w:r>
+        <w:t xml:space="preserve">  --o-visualization </w:t>
+      </w:r>
+      <w:proofErr w:type="spellStart"/>
+      <w:r>
+        <w:t>taxonomy.qzv</w:t>
+      </w:r>
+      <w:proofErr w:type="spellEnd"/>
+    </w:p>
+    <w:p>
+      <w:pPr>
+        <w:pStyle w:val="ListParagraph"/>
+      </w:pPr>
+    </w:p>
+    <w:p>
+      <w:pPr>
+        <w:pStyle w:val="ListParagraph"/>
+      </w:pPr>
+    </w:p>
+    <w:p>
+      <w:pPr>
+        <w:pStyle w:val="ListParagraph"/>
+      </w:pPr>
+      <w:r>
+        <w:t xml:space="preserve"># </w:t>
+      </w:r>
+      <w:r>
+        <w:t xml:space="preserve">generating a taxa bar plot </w:t>
+      </w:r>
+      <w:r>
+        <w:t>(excluding mitochondria and chloroplast DNA)</w:t>
+      </w:r>
+    </w:p>
+    <w:p>
+      <w:pPr>
+        <w:pStyle w:val="ListParagraph"/>
+      </w:pPr>
+      <w:r>
+        <w:t xml:space="preserve"># </w:t>
+      </w:r>
+      <w:proofErr w:type="gramStart"/>
+      <w:r>
+        <w:t>input</w:t>
+      </w:r>
+      <w:proofErr w:type="gramEnd"/>
+      <w:r>
+        <w:t xml:space="preserve"> the </w:t>
+      </w:r>
+      <w:proofErr w:type="spellStart"/>
+      <w:r>
+        <w:t>table.qza</w:t>
+      </w:r>
+      <w:proofErr w:type="spellEnd"/>
+      <w:r>
+        <w:t xml:space="preserve"> of the data </w:t>
+      </w:r>
+    </w:p>
+    <w:p>
+      <w:pPr>
+        <w:pStyle w:val="ListParagraph"/>
+      </w:pPr>
+      <w:r>
+        <w:t xml:space="preserve"># </w:t>
+      </w:r>
+      <w:proofErr w:type="gramStart"/>
+      <w:r>
+        <w:t>input</w:t>
+      </w:r>
+      <w:proofErr w:type="gramEnd"/>
+      <w:r>
+        <w:t xml:space="preserve"> the metadata file</w:t>
+      </w:r>
+    </w:p>
+    <w:p>
+      <w:pPr>
+        <w:pStyle w:val="ListParagraph"/>
+      </w:pPr>
+      <w:r>
+        <w:t># output of the taxonomy bar plots through a .</w:t>
+      </w:r>
+      <w:proofErr w:type="spellStart"/>
+      <w:r>
+        <w:t>qzv</w:t>
+      </w:r>
+      <w:proofErr w:type="spellEnd"/>
+      <w:r>
+        <w:t xml:space="preserve"> file</w:t>
+      </w:r>
+    </w:p>
+    <w:p>
+      <w:pPr>
+        <w:pStyle w:val="ListParagraph"/>
+      </w:pPr>
+      <w:proofErr w:type="spellStart"/>
+      <w:r>
+        <w:t>qiime</w:t>
+      </w:r>
+      <w:proofErr w:type="spellEnd"/>
+      <w:r>
+        <w:t xml:space="preserve"> taxa </w:t>
+      </w:r>
+      <w:proofErr w:type="spellStart"/>
+      <w:r>
+        <w:t>barplot</w:t>
+      </w:r>
+      <w:proofErr w:type="spellEnd"/>
+      <w:r>
+        <w:t xml:space="preserve"> \</w:t>
+      </w:r>
+    </w:p>
+    <w:p>
+      <w:pPr>
+        <w:pStyle w:val="ListParagraph"/>
+      </w:pPr>
+      <w:r>
+        <w:t xml:space="preserve">  --</w:t>
+      </w:r>
+      <w:proofErr w:type="spellStart"/>
+      <w:r>
+        <w:t>i</w:t>
+      </w:r>
+      <w:proofErr w:type="spellEnd"/>
+      <w:r>
+        <w:t xml:space="preserve">-table </w:t>
+      </w:r>
+      <w:proofErr w:type="spellStart"/>
+      <w:r>
+        <w:t>table.qza</w:t>
+      </w:r>
+      <w:proofErr w:type="spellEnd"/>
+      <w:r>
+        <w:t xml:space="preserve"> \</w:t>
+      </w:r>
+    </w:p>
+    <w:p>
+      <w:pPr>
+        <w:pStyle w:val="ListParagraph"/>
+      </w:pPr>
+      <w:r>
+        <w:t xml:space="preserve">  --</w:t>
+      </w:r>
+      <w:proofErr w:type="spellStart"/>
+      <w:r>
+        <w:t>i</w:t>
+      </w:r>
+      <w:proofErr w:type="spellEnd"/>
+      <w:r>
+        <w:t xml:space="preserve">-taxonomy </w:t>
+      </w:r>
+      <w:proofErr w:type="spellStart"/>
+      <w:r>
+        <w:t>taxonomy.qza</w:t>
+      </w:r>
+      <w:proofErr w:type="spellEnd"/>
+      <w:r>
+        <w:t xml:space="preserve"> \</w:t>
+      </w:r>
+    </w:p>
+    <w:p>
+      <w:pPr>
+        <w:pStyle w:val="ListParagraph"/>
+      </w:pPr>
+      <w:r>
+        <w:t xml:space="preserve">  --m-metadata-file </w:t>
+      </w:r>
+      <w:proofErr w:type="spellStart"/>
+      <w:r>
+        <w:t>metadata.tsv</w:t>
+      </w:r>
+      <w:proofErr w:type="spellEnd"/>
+      <w:r>
+        <w:t xml:space="preserve"> </w:t>
+      </w:r>
+      <w:r>
+        <w:t>\</w:t>
+      </w:r>
+    </w:p>
+    <w:p>
+      <w:pPr>
+        <w:pStyle w:val="ListParagraph"/>
+      </w:pPr>
+      <w:r>
+        <w:t xml:space="preserve"> --o-visualization taxa-bar-</w:t>
+      </w:r>
+      <w:proofErr w:type="spellStart"/>
+      <w:r>
+        <w:t>plots.qzv</w:t>
+      </w:r>
+      <w:proofErr w:type="spellEnd"/>
+    </w:p>
+    <w:p>
+      <w:pPr>
+        <w:pStyle w:val="ListParagraph"/>
+      </w:pPr>
+    </w:p>
+    <w:p>
+      <w:pPr>
+        <w:pStyle w:val="ListParagraph"/>
+      </w:pPr>
+      <w:r>
+        <w:t># generating a phylogenetic tree for diversity analysis</w:t>
+      </w:r>
+    </w:p>
+    <w:p>
+      <w:pPr>
+        <w:pStyle w:val="ListParagraph"/>
+      </w:pPr>
+      <w:r>
+        <w:t># input sequences</w:t>
+      </w:r>
+    </w:p>
+    <w:p>
+      <w:pPr>
+        <w:pStyle w:val="ListParagraph"/>
+      </w:pPr>
+      <w:r>
+        <w:t xml:space="preserve"># output of alignment, masked aligned, </w:t>
+      </w:r>
+      <w:proofErr w:type="gramStart"/>
+      <w:r>
+        <w:t>unrooted</w:t>
+      </w:r>
+      <w:proofErr w:type="gramEnd"/>
+      <w:r>
+        <w:t xml:space="preserve"> and rooted </w:t>
+      </w:r>
+      <w:proofErr w:type="spellStart"/>
+      <w:r>
+        <w:t>phylo</w:t>
+      </w:r>
+      <w:proofErr w:type="spellEnd"/>
+      <w:r>
+        <w:t xml:space="preserve"> trees. </w:t>
+      </w:r>
+    </w:p>
+    <w:p>
+      <w:pPr>
+        <w:pStyle w:val="ListParagraph"/>
+      </w:pPr>
+      <w:proofErr w:type="spellStart"/>
+      <w:r>
+        <w:t>qiime</w:t>
+      </w:r>
+      <w:proofErr w:type="spellEnd"/>
+      <w:r>
+        <w:t xml:space="preserve"> phylogeny align-to-tree-</w:t>
+      </w:r>
+      <w:proofErr w:type="spellStart"/>
+      <w:r>
+        <w:t>mafft</w:t>
+      </w:r>
+      <w:proofErr w:type="spellEnd"/>
+      <w:r>
+        <w:t>-</w:t>
+      </w:r>
+      <w:proofErr w:type="spellStart"/>
+      <w:r>
+        <w:t>fasttree</w:t>
+      </w:r>
+      <w:proofErr w:type="spellEnd"/>
+      <w:r>
+        <w:t xml:space="preserve"> \</w:t>
+      </w:r>
+    </w:p>
+    <w:p>
+      <w:pPr>
+        <w:pStyle w:val="ListParagraph"/>
+      </w:pPr>
+      <w:r>
+        <w:t xml:space="preserve">  --</w:t>
+      </w:r>
+      <w:proofErr w:type="spellStart"/>
+      <w:r>
+        <w:t>i</w:t>
+      </w:r>
+      <w:proofErr w:type="spellEnd"/>
+      <w:r>
+        <w:t>-sequences rep-</w:t>
+      </w:r>
+      <w:proofErr w:type="spellStart"/>
+      <w:r>
+        <w:t>seqs.qza</w:t>
+      </w:r>
+      <w:proofErr w:type="spellEnd"/>
+      <w:r>
+        <w:t xml:space="preserve"> \</w:t>
+      </w:r>
+    </w:p>
+    <w:p>
+      <w:pPr>
+        <w:pStyle w:val="ListParagraph"/>
+      </w:pPr>
+      <w:r>
+        <w:t xml:space="preserve">  --o-alignment aligned-rep-</w:t>
+      </w:r>
+      <w:proofErr w:type="spellStart"/>
+      <w:r>
+        <w:t>seqs.qza</w:t>
+      </w:r>
+      <w:proofErr w:type="spellEnd"/>
+      <w:r>
+        <w:t xml:space="preserve"> \</w:t>
+      </w:r>
+    </w:p>
+    <w:p>
+      <w:pPr>
+        <w:pStyle w:val="ListParagraph"/>
+      </w:pPr>
+      <w:r>
+        <w:t xml:space="preserve">  --o-masked-alignment masked-aligned-rep-</w:t>
+      </w:r>
+      <w:proofErr w:type="spellStart"/>
+      <w:r>
+        <w:t>seqs.qza</w:t>
+      </w:r>
+      <w:proofErr w:type="spellEnd"/>
+      <w:r>
+        <w:t xml:space="preserve"> \</w:t>
+      </w:r>
+    </w:p>
+    <w:p>
+      <w:pPr>
+        <w:pStyle w:val="ListParagraph"/>
+      </w:pPr>
+      <w:r>
+        <w:t xml:space="preserve">  --o-tree unrooted-</w:t>
+      </w:r>
+      <w:proofErr w:type="spellStart"/>
+      <w:r>
+        <w:t>tree.qza</w:t>
+      </w:r>
+      <w:proofErr w:type="spellEnd"/>
+      <w:r>
+        <w:t xml:space="preserve"> \</w:t>
+      </w:r>
+    </w:p>
+    <w:p>
+      <w:pPr>
+        <w:pStyle w:val="ListParagraph"/>
+      </w:pPr>
+      <w:r>
+        <w:t xml:space="preserve">  --o-rooted-tree rooted-</w:t>
+      </w:r>
+      <w:proofErr w:type="spellStart"/>
+      <w:r>
+        <w:t>tree.qza</w:t>
+      </w:r>
+      <w:proofErr w:type="spellEnd"/>
+    </w:p>
+    <w:p>
+      <w:pPr>
+        <w:pStyle w:val="ListParagraph"/>
+      </w:pPr>
+    </w:p>
+    <w:p>
+      <w:pPr>
+        <w:pStyle w:val="ListParagraph"/>
+      </w:pPr>
+      <w:r>
+        <w:t>#generating the phylogenetic core metrics</w:t>
+      </w:r>
+    </w:p>
+    <w:p>
+      <w:pPr>
+        <w:pStyle w:val="ListParagraph"/>
+      </w:pPr>
+      <w:r>
+        <w:t xml:space="preserve"># </w:t>
+      </w:r>
+      <w:proofErr w:type="gramStart"/>
+      <w:r>
+        <w:t>input</w:t>
+      </w:r>
+      <w:proofErr w:type="gramEnd"/>
+      <w:r>
+        <w:t xml:space="preserve"> the phylogenetic tree</w:t>
+      </w:r>
+    </w:p>
+    <w:p>
+      <w:pPr>
+        <w:pStyle w:val="ListParagraph"/>
+      </w:pPr>
+      <w:r>
+        <w:t xml:space="preserve"># </w:t>
+      </w:r>
+      <w:proofErr w:type="gramStart"/>
+      <w:r>
+        <w:t>input</w:t>
+      </w:r>
+      <w:proofErr w:type="gramEnd"/>
+      <w:r>
+        <w:t xml:space="preserve"> the table excluding mitochondria and chloroplast DNA</w:t>
+      </w:r>
+    </w:p>
+    <w:p>
+      <w:pPr>
+        <w:pStyle w:val="ListParagraph"/>
+      </w:pPr>
+      <w:r>
+        <w:t xml:space="preserve"># setting parameters for the sampling-depth based on the visualization of the </w:t>
+      </w:r>
+      <w:proofErr w:type="spellStart"/>
+      <w:r>
+        <w:t>table.qzv</w:t>
+      </w:r>
+      <w:proofErr w:type="spellEnd"/>
+      <w:r>
+        <w:t xml:space="preserve"> file</w:t>
+      </w:r>
+    </w:p>
+    <w:p>
+      <w:pPr>
+        <w:pStyle w:val="ListParagraph"/>
+      </w:pPr>
+      <w:r>
+        <w:t xml:space="preserve"># using the metadata file to make an output of the phylogenetic core metrics </w:t>
+      </w:r>
+    </w:p>
+    <w:p>
+      <w:pPr>
+        <w:pStyle w:val="ListParagraph"/>
+      </w:pPr>
+      <w:proofErr w:type="spellStart"/>
+      <w:r>
+        <w:t>qiime</w:t>
+      </w:r>
+      <w:proofErr w:type="spellEnd"/>
+      <w:r>
+        <w:t xml:space="preserve"> diversity core-metrics-phylogenetic \</w:t>
+      </w:r>
+    </w:p>
+    <w:p>
+      <w:pPr>
+        <w:pStyle w:val="ListParagraph"/>
+      </w:pPr>
+      <w:r>
+        <w:t xml:space="preserve">  --</w:t>
+      </w:r>
+      <w:proofErr w:type="spellStart"/>
+      <w:r>
+        <w:t>i</w:t>
+      </w:r>
+      <w:proofErr w:type="spellEnd"/>
+      <w:r>
+        <w:t>-phylogeny rooted-</w:t>
+      </w:r>
+      <w:proofErr w:type="spellStart"/>
+      <w:r>
+        <w:t>tree.qza</w:t>
+      </w:r>
+      <w:proofErr w:type="spellEnd"/>
+      <w:r>
+        <w:t xml:space="preserve"> \</w:t>
+      </w:r>
+    </w:p>
+    <w:p>
+      <w:pPr>
+        <w:pStyle w:val="ListParagraph"/>
+      </w:pPr>
+      <w:r>
+        <w:t xml:space="preserve">  --</w:t>
+      </w:r>
+      <w:proofErr w:type="spellStart"/>
+      <w:r>
+        <w:t>i</w:t>
+      </w:r>
+      <w:proofErr w:type="spellEnd"/>
+      <w:r>
+        <w:t xml:space="preserve">-table </w:t>
+      </w:r>
+      <w:proofErr w:type="spellStart"/>
+      <w:r>
+        <w:t>table.qza</w:t>
+      </w:r>
+      <w:proofErr w:type="spellEnd"/>
+      <w:r>
+        <w:t xml:space="preserve"> \</w:t>
+      </w:r>
+    </w:p>
+    <w:p>
+      <w:pPr>
+        <w:pStyle w:val="ListParagraph"/>
+      </w:pPr>
+      <w:r>
+        <w:t xml:space="preserve">  --p-sampling-</w:t>
+      </w:r>
+      <w:proofErr w:type="gramStart"/>
+      <w:r>
+        <w:t>depth  \</w:t>
+      </w:r>
+      <w:proofErr w:type="gramEnd"/>
+    </w:p>
+    <w:p>
+      <w:pPr>
+        <w:pStyle w:val="ListParagraph"/>
+      </w:pPr>
+      <w:r>
+        <w:t xml:space="preserve">  --m-metadata-file </w:t>
+      </w:r>
+      <w:proofErr w:type="spellStart"/>
+      <w:r>
+        <w:t>metadata.tsv</w:t>
+      </w:r>
+      <w:proofErr w:type="spellEnd"/>
+      <w:r>
+        <w:t xml:space="preserve"> \</w:t>
+      </w:r>
+    </w:p>
+    <w:p>
+      <w:pPr>
+        <w:pStyle w:val="ListParagraph"/>
+      </w:pPr>
+      <w:r>
+        <w:t xml:space="preserve">  --output-</w:t>
+      </w:r>
+      <w:proofErr w:type="spellStart"/>
+      <w:r>
+        <w:t>dir</w:t>
+      </w:r>
+      <w:proofErr w:type="spellEnd"/>
+      <w:r>
+        <w:t xml:space="preserve"> core-metrics-results</w:t>
+      </w:r>
+    </w:p>
+    <w:p>
+      <w:pPr>
+        <w:pStyle w:val="ListParagraph"/>
+      </w:pPr>
+    </w:p>
+    <w:p>
+      <w:pPr>
+        <w:pStyle w:val="ListParagraph"/>
+      </w:pPr>
+      <w:r>
+        <w:t xml:space="preserve"># </w:t>
+      </w:r>
+      <w:proofErr w:type="gramStart"/>
+      <w:r>
+        <w:t>generate</w:t>
+      </w:r>
+      <w:proofErr w:type="gramEnd"/>
+      <w:r>
+        <w:t xml:space="preserve"> alpha/beta diversity numbers using a sampling of </w:t>
+      </w:r>
+      <w:r>
+        <w:t xml:space="preserve">6741, determined by the </w:t>
+      </w:r>
+      <w:proofErr w:type="spellStart"/>
+      <w:r>
+        <w:t>table.qza</w:t>
+      </w:r>
+      <w:proofErr w:type="spellEnd"/>
+      <w:r>
+        <w:t xml:space="preserve"> file </w:t>
+      </w:r>
+    </w:p>
+    <w:p>
+      <w:pPr>
+        <w:pStyle w:val="ListParagraph"/>
+      </w:pPr>
+      <w:r>
+        <w:t># input phylogeny-tree and table</w:t>
+      </w:r>
+    </w:p>
+    <w:p>
+      <w:pPr>
+        <w:pStyle w:val="ListParagraph"/>
+      </w:pPr>
+      <w:r>
+        <w:t># parameters of the sampling depth 6741 using the metadata file</w:t>
       </w:r>
     </w:p>
     <w:p>
@@ -930,222 +2107,6 @@
       </w:pPr>
       <w:r>
         <w:lastRenderedPageBreak/>
-        <w:t xml:space="preserve">  --m-metadata-file metadata.tsv </w:t>
-      </w:r>
-      <w:r>
-        <w:t>\</w:t>
-      </w:r>
-    </w:p>
-    <w:p>
-      <w:pPr>
-        <w:pStyle w:val="ListParagraph"/>
-      </w:pPr>
-      <w:r>
-        <w:t xml:space="preserve"> --o-visualization taxa-bar-plots.qzv</w:t>
-      </w:r>
-    </w:p>
-    <w:p>
-      <w:pPr>
-        <w:pStyle w:val="ListParagraph"/>
-      </w:pPr>
-      <w:r>
-        <w:t># generating a phylogenetic tree for diversity analysis</w:t>
-      </w:r>
-    </w:p>
-    <w:p>
-      <w:pPr>
-        <w:pStyle w:val="ListParagraph"/>
-      </w:pPr>
-      <w:r>
-        <w:t># input sequences</w:t>
-      </w:r>
-    </w:p>
-    <w:p>
-      <w:pPr>
-        <w:pStyle w:val="ListParagraph"/>
-      </w:pPr>
-      <w:r>
-        <w:t xml:space="preserve"># output of alignment, masked aligned, unrooted and rooted phylo trees. </w:t>
-      </w:r>
-    </w:p>
-    <w:p>
-      <w:pPr>
-        <w:pStyle w:val="ListParagraph"/>
-      </w:pPr>
-      <w:r>
-        <w:t>qiime phylogeny align-to-tree-mafft-fasttree \</w:t>
-      </w:r>
-    </w:p>
-    <w:p>
-      <w:pPr>
-        <w:pStyle w:val="ListParagraph"/>
-      </w:pPr>
-      <w:r>
-        <w:t xml:space="preserve">  --i-sequences rep-seqs.qza \</w:t>
-      </w:r>
-    </w:p>
-    <w:p>
-      <w:pPr>
-        <w:pStyle w:val="ListParagraph"/>
-      </w:pPr>
-      <w:r>
-        <w:t xml:space="preserve">  --o-alignment aligned-rep-seqs.qza \</w:t>
-      </w:r>
-    </w:p>
-    <w:p>
-      <w:pPr>
-        <w:pStyle w:val="ListParagraph"/>
-      </w:pPr>
-      <w:r>
-        <w:t xml:space="preserve">  --o-masked-alignment masked-aligned-rep-seqs.qza \</w:t>
-      </w:r>
-    </w:p>
-    <w:p>
-      <w:pPr>
-        <w:pStyle w:val="ListParagraph"/>
-      </w:pPr>
-      <w:r>
-        <w:t xml:space="preserve">  --o-tree unrooted-tree.qza \</w:t>
-      </w:r>
-    </w:p>
-    <w:p>
-      <w:pPr>
-        <w:pStyle w:val="ListParagraph"/>
-      </w:pPr>
-      <w:r>
-        <w:t xml:space="preserve">  --o-rooted-tree rooted-tree.qza</w:t>
-      </w:r>
-    </w:p>
-    <w:p>
-      <w:pPr>
-        <w:pStyle w:val="ListParagraph"/>
-      </w:pPr>
-    </w:p>
-    <w:p>
-      <w:pPr>
-        <w:pStyle w:val="ListParagraph"/>
-      </w:pPr>
-      <w:r>
-        <w:t>#generating the phylogenetic core metrics</w:t>
-      </w:r>
-    </w:p>
-    <w:p>
-      <w:pPr>
-        <w:pStyle w:val="ListParagraph"/>
-      </w:pPr>
-      <w:r>
-        <w:t># input the phylogenetic tree</w:t>
-      </w:r>
-    </w:p>
-    <w:p>
-      <w:pPr>
-        <w:pStyle w:val="ListParagraph"/>
-      </w:pPr>
-      <w:r>
-        <w:t># input the table excluding mitochondria and chloroplast DNA</w:t>
-      </w:r>
-    </w:p>
-    <w:p>
-      <w:pPr>
-        <w:pStyle w:val="ListParagraph"/>
-      </w:pPr>
-      <w:r>
-        <w:t># setting parameters for the sampling-depth based on the visualization of the table.qzv file</w:t>
-      </w:r>
-    </w:p>
-    <w:p>
-      <w:pPr>
-        <w:pStyle w:val="ListParagraph"/>
-      </w:pPr>
-      <w:r>
-        <w:t xml:space="preserve"># using the metadata file to make an output of the phylogenetic core metrics </w:t>
-      </w:r>
-    </w:p>
-    <w:p>
-      <w:pPr>
-        <w:pStyle w:val="ListParagraph"/>
-      </w:pPr>
-      <w:r>
-        <w:t>qiime diversity core-metrics-phylogenetic \</w:t>
-      </w:r>
-    </w:p>
-    <w:p>
-      <w:pPr>
-        <w:pStyle w:val="ListParagraph"/>
-      </w:pPr>
-      <w:r>
-        <w:t xml:space="preserve">  --i-phylogeny rooted-tree.qza \</w:t>
-      </w:r>
-    </w:p>
-    <w:p>
-      <w:pPr>
-        <w:pStyle w:val="ListParagraph"/>
-      </w:pPr>
-      <w:r>
-        <w:t xml:space="preserve">  --i-table table.qza \</w:t>
-      </w:r>
-    </w:p>
-    <w:p>
-      <w:pPr>
-        <w:pStyle w:val="ListParagraph"/>
-      </w:pPr>
-      <w:r>
-        <w:t xml:space="preserve">  --p-sampling-depth  \</w:t>
-      </w:r>
-    </w:p>
-    <w:p>
-      <w:pPr>
-        <w:pStyle w:val="ListParagraph"/>
-      </w:pPr>
-      <w:r>
-        <w:t xml:space="preserve">  --m-metadata-file metadata.tsv \</w:t>
-      </w:r>
-    </w:p>
-    <w:p>
-      <w:pPr>
-        <w:pStyle w:val="ListParagraph"/>
-      </w:pPr>
-      <w:r>
-        <w:t xml:space="preserve">  --output-dir core-metrics-results</w:t>
-      </w:r>
-    </w:p>
-    <w:p>
-      <w:pPr>
-        <w:pStyle w:val="ListParagraph"/>
-      </w:pPr>
-    </w:p>
-    <w:p>
-      <w:pPr>
-        <w:pStyle w:val="ListParagraph"/>
-      </w:pPr>
-      <w:r>
-        <w:t xml:space="preserve"># generate alpha/beta diversity numbers using a sampling of </w:t>
-      </w:r>
-      <w:r>
-        <w:t xml:space="preserve">6741, determined by the table.qza file </w:t>
-      </w:r>
-    </w:p>
-    <w:p>
-      <w:pPr>
-        <w:pStyle w:val="ListParagraph"/>
-      </w:pPr>
-      <w:r>
-        <w:t># input phylogeny-tree and table</w:t>
-      </w:r>
-    </w:p>
-    <w:p>
-      <w:pPr>
-        <w:pStyle w:val="ListParagraph"/>
-      </w:pPr>
-      <w:r>
-        <w:t># parameters of the sampling depth 6741 using the metadata file</w:t>
-      </w:r>
-    </w:p>
-    <w:p>
-      <w:pPr>
-        <w:pStyle w:val="ListParagraph"/>
-      </w:pPr>
-      <w:r>
         <w:t>#output directory of the file “core-metric-results”</w:t>
       </w:r>
     </w:p>
@@ -1153,24 +2114,61 @@
       <w:pPr>
         <w:pStyle w:val="ListParagraph"/>
       </w:pPr>
-      <w:r>
-        <w:t>qiime diversity core-metrics-phylogenetic \</w:t>
-      </w:r>
-    </w:p>
-    <w:p>
-      <w:pPr>
-        <w:pStyle w:val="ListParagraph"/>
-      </w:pPr>
-      <w:r>
-        <w:t xml:space="preserve">  --i-phylogeny rooted-tree.qza \</w:t>
-      </w:r>
-    </w:p>
-    <w:p>
-      <w:pPr>
-        <w:pStyle w:val="ListParagraph"/>
-      </w:pPr>
-      <w:r>
-        <w:t xml:space="preserve">  --i-table table.qza \</w:t>
+      <w:proofErr w:type="spellStart"/>
+      <w:r>
+        <w:t>qiime</w:t>
+      </w:r>
+      <w:proofErr w:type="spellEnd"/>
+      <w:r>
+        <w:t xml:space="preserve"> diversity core-metrics-phylogenetic \</w:t>
+      </w:r>
+    </w:p>
+    <w:p>
+      <w:pPr>
+        <w:pStyle w:val="ListParagraph"/>
+      </w:pPr>
+      <w:r>
+        <w:t xml:space="preserve">  --</w:t>
+      </w:r>
+      <w:proofErr w:type="spellStart"/>
+      <w:r>
+        <w:t>i</w:t>
+      </w:r>
+      <w:proofErr w:type="spellEnd"/>
+      <w:r>
+        <w:t>-phylogeny rooted-</w:t>
+      </w:r>
+      <w:proofErr w:type="spellStart"/>
+      <w:r>
+        <w:t>tree.qza</w:t>
+      </w:r>
+      <w:proofErr w:type="spellEnd"/>
+      <w:r>
+        <w:t xml:space="preserve"> \</w:t>
+      </w:r>
+    </w:p>
+    <w:p>
+      <w:pPr>
+        <w:pStyle w:val="ListParagraph"/>
+      </w:pPr>
+      <w:r>
+        <w:t xml:space="preserve">  --</w:t>
+      </w:r>
+      <w:proofErr w:type="spellStart"/>
+      <w:r>
+        <w:t>i</w:t>
+      </w:r>
+      <w:proofErr w:type="spellEnd"/>
+      <w:r>
+        <w:t xml:space="preserve">-table </w:t>
+      </w:r>
+      <w:proofErr w:type="spellStart"/>
+      <w:r>
+        <w:t>table.qza</w:t>
+      </w:r>
+      <w:proofErr w:type="spellEnd"/>
+      <w:r>
+        <w:t xml:space="preserve"> \</w:t>
       </w:r>
     </w:p>
     <w:p>
@@ -1186,21 +2184,376 @@
         <w:pStyle w:val="ListParagraph"/>
       </w:pPr>
       <w:r>
-        <w:t xml:space="preserve">  --m-metadata-file metadata.tsv \</w:t>
-      </w:r>
-    </w:p>
-    <w:p>
-      <w:pPr>
-        <w:pStyle w:val="ListParagraph"/>
-      </w:pPr>
-      <w:r>
-        <w:t xml:space="preserve">  --output-dir core-metrics-results</w:t>
-      </w:r>
-    </w:p>
-    <w:p>
-      <w:pPr>
-        <w:pStyle w:val="ListParagraph"/>
-      </w:pPr>
+        <w:t xml:space="preserve">  --m-metadata-file </w:t>
+      </w:r>
+      <w:proofErr w:type="spellStart"/>
+      <w:r>
+        <w:t>metadata.tsv</w:t>
+      </w:r>
+      <w:proofErr w:type="spellEnd"/>
+      <w:r>
+        <w:t xml:space="preserve"> \</w:t>
+      </w:r>
+    </w:p>
+    <w:p>
+      <w:pPr>
+        <w:pStyle w:val="ListParagraph"/>
+      </w:pPr>
+      <w:r>
+        <w:t xml:space="preserve">  --output-</w:t>
+      </w:r>
+      <w:proofErr w:type="spellStart"/>
+      <w:r>
+        <w:t>dir</w:t>
+      </w:r>
+      <w:proofErr w:type="spellEnd"/>
+      <w:r>
+        <w:t xml:space="preserve"> core-metrics-results</w:t>
+      </w:r>
+    </w:p>
+    <w:p>
+      <w:pPr>
+        <w:pStyle w:val="ListParagraph"/>
+      </w:pPr>
+    </w:p>
+    <w:p>
+      <w:pPr>
+        <w:pStyle w:val="ListParagraph"/>
+      </w:pPr>
+      <w:r>
+        <w:t># analysis of the alpha-group-significance, specific to Shannon Diversity and Observed Features</w:t>
+      </w:r>
+    </w:p>
+    <w:p>
+      <w:pPr>
+        <w:pStyle w:val="ListParagraph"/>
+      </w:pPr>
+      <w:r>
+        <w:t># input specific core-metric outputs</w:t>
+      </w:r>
+    </w:p>
+    <w:p>
+      <w:pPr>
+        <w:pStyle w:val="ListParagraph"/>
+      </w:pPr>
+      <w:r>
+        <w:t># output visualizations of core-metric outputs</w:t>
+      </w:r>
+    </w:p>
+    <w:p>
+      <w:pPr>
+        <w:pStyle w:val="ListParagraph"/>
+      </w:pPr>
+      <w:proofErr w:type="spellStart"/>
+      <w:r>
+        <w:t>qiime</w:t>
+      </w:r>
+      <w:proofErr w:type="spellEnd"/>
+      <w:r>
+        <w:t xml:space="preserve"> diversity alpha-group-significance \</w:t>
+      </w:r>
+    </w:p>
+    <w:p>
+      <w:pPr>
+        <w:pStyle w:val="ListParagraph"/>
+      </w:pPr>
+      <w:r>
+        <w:t xml:space="preserve">  --</w:t>
+      </w:r>
+      <w:proofErr w:type="spellStart"/>
+      <w:r>
+        <w:t>i</w:t>
+      </w:r>
+      <w:proofErr w:type="spellEnd"/>
+      <w:r>
+        <w:t>-alpha-diversity core-metrics-results/</w:t>
+      </w:r>
+      <w:proofErr w:type="spellStart"/>
+      <w:r>
+        <w:t>shannon_vector.qza</w:t>
+      </w:r>
+      <w:proofErr w:type="spellEnd"/>
+      <w:r>
+        <w:t xml:space="preserve"> \</w:t>
+      </w:r>
+    </w:p>
+    <w:p>
+      <w:pPr>
+        <w:pStyle w:val="ListParagraph"/>
+      </w:pPr>
+      <w:r>
+        <w:t xml:space="preserve">  --m-metadata-file</w:t>
+      </w:r>
+      <w:r>
+        <w:t xml:space="preserve"> </w:t>
+      </w:r>
+      <w:proofErr w:type="spellStart"/>
+      <w:r>
+        <w:t>metadata.tsv</w:t>
+      </w:r>
+      <w:proofErr w:type="spellEnd"/>
+      <w:r>
+        <w:t xml:space="preserve"> \</w:t>
+      </w:r>
+    </w:p>
+    <w:p>
+      <w:pPr>
+        <w:pStyle w:val="ListParagraph"/>
+      </w:pPr>
+      <w:r>
+        <w:t xml:space="preserve">  --o-visualization core-metrics-results/</w:t>
+      </w:r>
+      <w:proofErr w:type="spellStart"/>
+      <w:r>
+        <w:t>shannon_vector</w:t>
+      </w:r>
+      <w:r>
+        <w:t>.qzv</w:t>
+      </w:r>
+      <w:proofErr w:type="spellEnd"/>
+    </w:p>
+    <w:p>
+      <w:pPr>
+        <w:pStyle w:val="ListParagraph"/>
+      </w:pPr>
+    </w:p>
+    <w:p>
+      <w:pPr>
+        <w:pStyle w:val="ListParagraph"/>
+      </w:pPr>
+      <w:proofErr w:type="spellStart"/>
+      <w:r>
+        <w:t>qiime</w:t>
+      </w:r>
+      <w:proofErr w:type="spellEnd"/>
+      <w:r>
+        <w:t xml:space="preserve"> diversity alpha-group-significance \</w:t>
+      </w:r>
+    </w:p>
+    <w:p>
+      <w:pPr>
+        <w:pStyle w:val="ListParagraph"/>
+      </w:pPr>
+      <w:r>
+        <w:t xml:space="preserve">  --</w:t>
+      </w:r>
+      <w:proofErr w:type="spellStart"/>
+      <w:r>
+        <w:t>i</w:t>
+      </w:r>
+      <w:proofErr w:type="spellEnd"/>
+      <w:r>
+        <w:t>-alpha-diversity core-metrics-results/</w:t>
+      </w:r>
+      <w:proofErr w:type="spellStart"/>
+      <w:r>
+        <w:t>observed_features_vector.qza</w:t>
+      </w:r>
+      <w:proofErr w:type="spellEnd"/>
+      <w:r>
+        <w:t xml:space="preserve"> \</w:t>
+      </w:r>
+    </w:p>
+    <w:p>
+      <w:pPr>
+        <w:pStyle w:val="ListParagraph"/>
+      </w:pPr>
+      <w:r>
+        <w:t xml:space="preserve">  --m-metadata-file </w:t>
+      </w:r>
+      <w:proofErr w:type="spellStart"/>
+      <w:r>
+        <w:t>metadata.tsv</w:t>
+      </w:r>
+      <w:proofErr w:type="spellEnd"/>
+      <w:r>
+        <w:t xml:space="preserve"> \</w:t>
+      </w:r>
+    </w:p>
+    <w:p>
+      <w:pPr>
+        <w:pStyle w:val="ListParagraph"/>
+      </w:pPr>
+      <w:r>
+        <w:t xml:space="preserve">  --o-visualization core-metrics-results/</w:t>
+      </w:r>
+      <w:proofErr w:type="spellStart"/>
+      <w:r>
+        <w:t>observed_features_vector</w:t>
+      </w:r>
+      <w:r>
+        <w:t>.qzv</w:t>
+      </w:r>
+      <w:proofErr w:type="spellEnd"/>
+    </w:p>
+    <w:p>
+      <w:pPr>
+        <w:pStyle w:val="ListParagraph"/>
+      </w:pPr>
+    </w:p>
+    <w:p>
+      <w:pPr>
+        <w:pStyle w:val="ListParagraph"/>
+      </w:pPr>
+      <w:r>
+        <w:t># analysis of beta-group-significance, specific to the metadata columns sex, population, and flock</w:t>
+      </w:r>
+    </w:p>
+    <w:p>
+      <w:pPr>
+        <w:pStyle w:val="ListParagraph"/>
+      </w:pPr>
+      <w:r>
+        <w:t># input core-metric output from beta analysis</w:t>
+      </w:r>
+    </w:p>
+    <w:p>
+      <w:pPr>
+        <w:pStyle w:val="ListParagraph"/>
+      </w:pPr>
+      <w:r>
+        <w:t># specific metadata file</w:t>
+      </w:r>
+    </w:p>
+    <w:p>
+      <w:pPr>
+        <w:pStyle w:val="ListParagraph"/>
+      </w:pPr>
+      <w:r>
+        <w:t xml:space="preserve"># </w:t>
+      </w:r>
+      <w:proofErr w:type="gramStart"/>
+      <w:r>
+        <w:t>specify</w:t>
+      </w:r>
+      <w:proofErr w:type="gramEnd"/>
+      <w:r>
+        <w:t xml:space="preserve"> what column on the metadata file should be used as data</w:t>
+      </w:r>
+    </w:p>
+    <w:p>
+      <w:pPr>
+        <w:pStyle w:val="ListParagraph"/>
+      </w:pPr>
+      <w:r>
+        <w:t># output of visualization of the specific core-metric result</w:t>
+      </w:r>
+    </w:p>
+    <w:p>
+      <w:pPr>
+        <w:pStyle w:val="ListParagraph"/>
+      </w:pPr>
+      <w:r>
+        <w:t># pair-wise parameters</w:t>
+      </w:r>
+    </w:p>
+    <w:p>
+      <w:pPr>
+        <w:pStyle w:val="ListParagraph"/>
+      </w:pPr>
+    </w:p>
+    <w:p>
+      <w:pPr>
+        <w:pStyle w:val="ListParagraph"/>
+      </w:pPr>
+      <w:proofErr w:type="spellStart"/>
+      <w:r>
+        <w:t>qiime</w:t>
+      </w:r>
+      <w:proofErr w:type="spellEnd"/>
+      <w:r>
+        <w:t xml:space="preserve"> diversity beta-group-significance \</w:t>
+      </w:r>
+    </w:p>
+    <w:p>
+      <w:pPr>
+        <w:pStyle w:val="ListParagraph"/>
+      </w:pPr>
+      <w:r>
+        <w:t xml:space="preserve">  --</w:t>
+      </w:r>
+      <w:proofErr w:type="spellStart"/>
+      <w:r>
+        <w:t>i</w:t>
+      </w:r>
+      <w:proofErr w:type="spellEnd"/>
+      <w:r>
+        <w:t>-distance-matrix core-metrics-results/</w:t>
+      </w:r>
+      <w:proofErr w:type="spellStart"/>
+      <w:r>
+        <w:t>bray_curtis_distance_matrix.qza</w:t>
+      </w:r>
+      <w:proofErr w:type="spellEnd"/>
+      <w:r>
+        <w:t xml:space="preserve"> \</w:t>
+      </w:r>
+    </w:p>
+    <w:p>
+      <w:pPr>
+        <w:pStyle w:val="ListParagraph"/>
+      </w:pPr>
+      <w:r>
+        <w:t xml:space="preserve">  --m-metadata-file </w:t>
+      </w:r>
+      <w:proofErr w:type="spellStart"/>
+      <w:r>
+        <w:t>metadata.tsv</w:t>
+      </w:r>
+      <w:proofErr w:type="spellEnd"/>
+      <w:r>
+        <w:t xml:space="preserve"> \</w:t>
+      </w:r>
+    </w:p>
+    <w:p>
+      <w:pPr>
+        <w:pStyle w:val="ListParagraph"/>
+      </w:pPr>
+      <w:r>
+        <w:t xml:space="preserve">  --m-metadata-column sex \</w:t>
+      </w:r>
+    </w:p>
+    <w:p>
+      <w:pPr>
+        <w:pStyle w:val="ListParagraph"/>
+      </w:pPr>
+      <w:r>
+        <w:t xml:space="preserve">  --o-visualization core-metrics-results/</w:t>
+      </w:r>
+      <w:proofErr w:type="spellStart"/>
+      <w:r>
+        <w:t>bray_curtis_distance_sex.qzv</w:t>
+      </w:r>
+      <w:proofErr w:type="spellEnd"/>
+      <w:r>
+        <w:t xml:space="preserve"> \</w:t>
+      </w:r>
+    </w:p>
+    <w:p>
+      <w:pPr>
+        <w:pStyle w:val="ListParagraph"/>
+      </w:pPr>
+      <w:r>
+        <w:t xml:space="preserve">  --p-pairwise</w:t>
+      </w:r>
+    </w:p>
+    <w:p>
+      <w:pPr>
+        <w:pStyle w:val="ListParagraph"/>
+      </w:pPr>
+    </w:p>
+    <w:p>
+      <w:pPr>
+        <w:pStyle w:val="ListParagraph"/>
+      </w:pPr>
+      <w:proofErr w:type="spellStart"/>
+      <w:r>
+        <w:t>qiime</w:t>
+      </w:r>
+      <w:proofErr w:type="spellEnd"/>
+      <w:r>
+        <w:t xml:space="preserve"> diversity beta-group-significance \</w:t>
+      </w:r>
     </w:p>
     <w:p>
       <w:pPr>
@@ -1208,53 +2561,47 @@
       </w:pPr>
       <w:r>
         <w:lastRenderedPageBreak/>
-        <w:t># analysis of the alpha-group-significance, specific to Shannon Diversity and Observed Features</w:t>
-      </w:r>
-    </w:p>
-    <w:p>
-      <w:pPr>
-        <w:pStyle w:val="ListParagraph"/>
-      </w:pPr>
-      <w:r>
-        <w:t># input specific core-metric outputs</w:t>
-      </w:r>
-    </w:p>
-    <w:p>
-      <w:pPr>
-        <w:pStyle w:val="ListParagraph"/>
-      </w:pPr>
-      <w:r>
-        <w:t># output visualizations of core-metric outputs</w:t>
-      </w:r>
-    </w:p>
-    <w:p>
-      <w:pPr>
-        <w:pStyle w:val="ListParagraph"/>
-      </w:pPr>
-      <w:r>
-        <w:t>qiime diversity alpha-group-significance \</w:t>
-      </w:r>
-    </w:p>
-    <w:p>
-      <w:pPr>
-        <w:pStyle w:val="ListParagraph"/>
-      </w:pPr>
-      <w:r>
-        <w:t xml:space="preserve">  --i-alpha-diversity core-metrics-results/shannon_vector.qza \</w:t>
-      </w:r>
-    </w:p>
-    <w:p>
-      <w:pPr>
-        <w:pStyle w:val="ListParagraph"/>
-      </w:pPr>
-      <w:r>
-        <w:t xml:space="preserve">  --m-metadata-file</w:t>
-      </w:r>
-      <w:r>
-        <w:t xml:space="preserve"> </w:t>
-      </w:r>
-      <w:r>
-        <w:t>metadata.tsv \</w:t>
+        <w:t xml:space="preserve">  --</w:t>
+      </w:r>
+      <w:proofErr w:type="spellStart"/>
+      <w:r>
+        <w:t>i</w:t>
+      </w:r>
+      <w:proofErr w:type="spellEnd"/>
+      <w:r>
+        <w:t>-distance-matrix core-metrics-results/</w:t>
+      </w:r>
+      <w:proofErr w:type="spellStart"/>
+      <w:r>
+        <w:t>bray_curtis_distance_matrix.qza</w:t>
+      </w:r>
+      <w:proofErr w:type="spellEnd"/>
+      <w:r>
+        <w:t xml:space="preserve"> \</w:t>
+      </w:r>
+    </w:p>
+    <w:p>
+      <w:pPr>
+        <w:pStyle w:val="ListParagraph"/>
+      </w:pPr>
+      <w:r>
+        <w:t xml:space="preserve">  --m-metadata-file </w:t>
+      </w:r>
+      <w:proofErr w:type="spellStart"/>
+      <w:r>
+        <w:t>metadata.tsv</w:t>
+      </w:r>
+      <w:proofErr w:type="spellEnd"/>
+      <w:r>
+        <w:t xml:space="preserve"> \</w:t>
+      </w:r>
+    </w:p>
+    <w:p>
+      <w:pPr>
+        <w:pStyle w:val="ListParagraph"/>
+      </w:pPr>
+      <w:r>
+        <w:t xml:space="preserve">  --m-metadata-column population \</w:t>
       </w:r>
     </w:p>
     <w:p>
@@ -1264,40 +2611,87 @@
       <w:r>
         <w:t xml:space="preserve">  --o-visualization core-metrics-results/</w:t>
       </w:r>
-      <w:r>
-        <w:t>shannon_vector</w:t>
-      </w:r>
-      <w:r>
-        <w:t>.qzv</w:t>
-      </w:r>
-    </w:p>
-    <w:p>
-      <w:pPr>
-        <w:pStyle w:val="ListParagraph"/>
-      </w:pPr>
-    </w:p>
-    <w:p>
-      <w:pPr>
-        <w:pStyle w:val="ListParagraph"/>
-      </w:pPr>
-      <w:r>
-        <w:t>qiime diversity alpha-group-significance \</w:t>
-      </w:r>
-    </w:p>
-    <w:p>
-      <w:pPr>
-        <w:pStyle w:val="ListParagraph"/>
-      </w:pPr>
-      <w:r>
-        <w:t xml:space="preserve">  --i-alpha-diversity core-metrics-results/observed_features_vector.qza \</w:t>
-      </w:r>
-    </w:p>
-    <w:p>
-      <w:pPr>
-        <w:pStyle w:val="ListParagraph"/>
-      </w:pPr>
-      <w:r>
-        <w:t xml:space="preserve">  --m-metadata-file metadata.tsv \</w:t>
+      <w:proofErr w:type="spellStart"/>
+      <w:r>
+        <w:t>bray_curtis_distance_population.qzv</w:t>
+      </w:r>
+      <w:proofErr w:type="spellEnd"/>
+      <w:r>
+        <w:t xml:space="preserve"> \</w:t>
+      </w:r>
+    </w:p>
+    <w:p>
+      <w:pPr>
+        <w:pStyle w:val="ListParagraph"/>
+      </w:pPr>
+      <w:r>
+        <w:t xml:space="preserve">  --p-pairwise</w:t>
+      </w:r>
+    </w:p>
+    <w:p>
+      <w:pPr>
+        <w:pStyle w:val="ListParagraph"/>
+      </w:pPr>
+    </w:p>
+    <w:p>
+      <w:pPr>
+        <w:pStyle w:val="ListParagraph"/>
+      </w:pPr>
+      <w:proofErr w:type="spellStart"/>
+      <w:r>
+        <w:t>qiime</w:t>
+      </w:r>
+      <w:proofErr w:type="spellEnd"/>
+      <w:r>
+        <w:t xml:space="preserve"> diversity beta-group-significance \</w:t>
+      </w:r>
+    </w:p>
+    <w:p>
+      <w:pPr>
+        <w:pStyle w:val="ListParagraph"/>
+      </w:pPr>
+      <w:r>
+        <w:t xml:space="preserve">  --</w:t>
+      </w:r>
+      <w:proofErr w:type="spellStart"/>
+      <w:r>
+        <w:t>i</w:t>
+      </w:r>
+      <w:proofErr w:type="spellEnd"/>
+      <w:r>
+        <w:t>-distance-matrix core-metrics-results/</w:t>
+      </w:r>
+      <w:proofErr w:type="spellStart"/>
+      <w:r>
+        <w:t>bray_curtis_distance_matrix.qza</w:t>
+      </w:r>
+      <w:proofErr w:type="spellEnd"/>
+      <w:r>
+        <w:t xml:space="preserve"> \</w:t>
+      </w:r>
+    </w:p>
+    <w:p>
+      <w:pPr>
+        <w:pStyle w:val="ListParagraph"/>
+      </w:pPr>
+      <w:r>
+        <w:t xml:space="preserve">  --m-metadata-file </w:t>
+      </w:r>
+      <w:proofErr w:type="spellStart"/>
+      <w:r>
+        <w:t>metadata.tsv</w:t>
+      </w:r>
+      <w:proofErr w:type="spellEnd"/>
+      <w:r>
+        <w:t xml:space="preserve"> \</w:t>
+      </w:r>
+    </w:p>
+    <w:p>
+      <w:pPr>
+        <w:pStyle w:val="ListParagraph"/>
+      </w:pPr>
+      <w:r>
+        <w:t xml:space="preserve">  --m-metadata-column flock \</w:t>
       </w:r>
     </w:p>
     <w:p>
@@ -1307,216 +2701,13 @@
       <w:r>
         <w:t xml:space="preserve">  --o-visualization core-metrics-results/</w:t>
       </w:r>
-      <w:r>
-        <w:t>observed_features_vector</w:t>
-      </w:r>
-      <w:r>
-        <w:t>.qzv</w:t>
-      </w:r>
-    </w:p>
-    <w:p>
-      <w:pPr>
-        <w:pStyle w:val="ListParagraph"/>
-      </w:pPr>
-    </w:p>
-    <w:p>
-      <w:pPr>
-        <w:pStyle w:val="ListParagraph"/>
-      </w:pPr>
-      <w:r>
-        <w:t># analysis of beta-group-significance, specific to the metadata columns sex, population, and flock</w:t>
-      </w:r>
-    </w:p>
-    <w:p>
-      <w:pPr>
-        <w:pStyle w:val="ListParagraph"/>
-      </w:pPr>
-      <w:r>
-        <w:t># input core-metric output from beta analysis</w:t>
-      </w:r>
-    </w:p>
-    <w:p>
-      <w:pPr>
-        <w:pStyle w:val="ListParagraph"/>
-      </w:pPr>
-      <w:r>
-        <w:t># specific metadata file</w:t>
-      </w:r>
-    </w:p>
-    <w:p>
-      <w:pPr>
-        <w:pStyle w:val="ListParagraph"/>
-      </w:pPr>
-      <w:r>
-        <w:t># specify what column on the metadata file should be used as data</w:t>
-      </w:r>
-    </w:p>
-    <w:p>
-      <w:pPr>
-        <w:pStyle w:val="ListParagraph"/>
-      </w:pPr>
-      <w:r>
-        <w:t># output of visualization of the specific core-metric result</w:t>
-      </w:r>
-    </w:p>
-    <w:p>
-      <w:pPr>
-        <w:pStyle w:val="ListParagraph"/>
-      </w:pPr>
-      <w:r>
-        <w:t># pair-wise parameters</w:t>
-      </w:r>
-    </w:p>
-    <w:p>
-      <w:pPr>
-        <w:pStyle w:val="ListParagraph"/>
-      </w:pPr>
-    </w:p>
-    <w:p>
-      <w:pPr>
-        <w:pStyle w:val="ListParagraph"/>
-      </w:pPr>
-      <w:r>
-        <w:t>qiime diversity beta-group-significance \</w:t>
-      </w:r>
-    </w:p>
-    <w:p>
-      <w:pPr>
-        <w:pStyle w:val="ListParagraph"/>
-      </w:pPr>
-      <w:r>
-        <w:t xml:space="preserve">  --i-distance-matrix core-metrics-results/bray_curtis_distance_matrix.qza \</w:t>
-      </w:r>
-    </w:p>
-    <w:p>
-      <w:pPr>
-        <w:pStyle w:val="ListParagraph"/>
-      </w:pPr>
-      <w:r>
-        <w:t xml:space="preserve">  --m-metadata-file metadata.tsv \</w:t>
-      </w:r>
-    </w:p>
-    <w:p>
-      <w:pPr>
-        <w:pStyle w:val="ListParagraph"/>
-      </w:pPr>
-      <w:r>
-        <w:t xml:space="preserve">  --m-metadata-column sex \</w:t>
-      </w:r>
-    </w:p>
-    <w:p>
-      <w:pPr>
-        <w:pStyle w:val="ListParagraph"/>
-      </w:pPr>
-      <w:r>
-        <w:t xml:space="preserve">  --o-visualization core-metrics-results/bray_curtis_distance_sex.qzv \</w:t>
-      </w:r>
-    </w:p>
-    <w:p>
-      <w:pPr>
-        <w:pStyle w:val="ListParagraph"/>
-      </w:pPr>
-      <w:r>
-        <w:t xml:space="preserve">  --p-pairwise</w:t>
-      </w:r>
-    </w:p>
-    <w:p>
-      <w:pPr>
-        <w:pStyle w:val="ListParagraph"/>
-      </w:pPr>
-    </w:p>
-    <w:p>
-      <w:pPr>
-        <w:pStyle w:val="ListParagraph"/>
-      </w:pPr>
-      <w:r>
-        <w:t>qiime diversity beta-group-significance \</w:t>
-      </w:r>
-    </w:p>
-    <w:p>
-      <w:pPr>
-        <w:pStyle w:val="ListParagraph"/>
-      </w:pPr>
-      <w:r>
-        <w:t xml:space="preserve">  --i-distance-matrix core-metrics-results/bray_curtis_distance_matrix.qza \</w:t>
-      </w:r>
-    </w:p>
-    <w:p>
-      <w:pPr>
-        <w:pStyle w:val="ListParagraph"/>
-      </w:pPr>
-      <w:r>
-        <w:t xml:space="preserve">  --m-metadata-file metadata.tsv \</w:t>
-      </w:r>
-    </w:p>
-    <w:p>
-      <w:pPr>
-        <w:pStyle w:val="ListParagraph"/>
-      </w:pPr>
-      <w:r>
-        <w:t xml:space="preserve">  --m-metadata-column population \</w:t>
-      </w:r>
-    </w:p>
-    <w:p>
-      <w:pPr>
-        <w:pStyle w:val="ListParagraph"/>
-      </w:pPr>
-      <w:r>
-        <w:t xml:space="preserve">  --o-visualization core-metrics-results/bray_curtis_distance_population.qzv \</w:t>
-      </w:r>
-    </w:p>
-    <w:p>
-      <w:pPr>
-        <w:pStyle w:val="ListParagraph"/>
-      </w:pPr>
-      <w:r>
-        <w:t xml:space="preserve">  --p-pairwise</w:t>
-      </w:r>
-    </w:p>
-    <w:p>
-      <w:pPr>
-        <w:pStyle w:val="ListParagraph"/>
-      </w:pPr>
-    </w:p>
-    <w:p>
-      <w:pPr>
-        <w:pStyle w:val="ListParagraph"/>
-      </w:pPr>
-      <w:r>
-        <w:t>qiime diversity beta-group-significance \</w:t>
-      </w:r>
-    </w:p>
-    <w:p>
-      <w:pPr>
-        <w:pStyle w:val="ListParagraph"/>
-      </w:pPr>
-      <w:r>
-        <w:t xml:space="preserve">  --i-distance-matrix core-metrics-results/bray_curtis_distance_matrix.qza \</w:t>
-      </w:r>
-    </w:p>
-    <w:p>
-      <w:pPr>
-        <w:pStyle w:val="ListParagraph"/>
-      </w:pPr>
-      <w:r>
-        <w:lastRenderedPageBreak/>
-        <w:t xml:space="preserve">  --m-metadata-file metadata.tsv \</w:t>
-      </w:r>
-    </w:p>
-    <w:p>
-      <w:pPr>
-        <w:pStyle w:val="ListParagraph"/>
-      </w:pPr>
-      <w:r>
-        <w:t xml:space="preserve">  --m-metadata-column flock \</w:t>
-      </w:r>
-    </w:p>
-    <w:p>
-      <w:pPr>
-        <w:pStyle w:val="ListParagraph"/>
-      </w:pPr>
-      <w:r>
-        <w:t xml:space="preserve">  --o-visualization core-metrics-results/bray_curtis_distance_flock.qza \</w:t>
+      <w:proofErr w:type="spellStart"/>
+      <w:r>
+        <w:t>bray_curtis_distance_flock.qza</w:t>
+      </w:r>
+      <w:proofErr w:type="spellEnd"/>
+      <w:r>
+        <w:t xml:space="preserve"> \</w:t>
       </w:r>
     </w:p>
     <w:p>
@@ -1604,7 +2795,7 @@
 </file>
 
 <file path=word/numbering.xml><?xml version="1.0" encoding="utf-8"?>
-<w:numbering xmlns:wpc="http://schemas.microsoft.com/office/word/2010/wordprocessingCanvas" xmlns:cx="http://schemas.microsoft.com/office/drawing/2014/chartex" xmlns:cx1="http://schemas.microsoft.com/office/drawing/2015/9/8/chartex" xmlns:cx2="http://schemas.microsoft.com/office/drawing/2015/10/21/chartex" xmlns:cx3="http://schemas.microsoft.com/office/drawing/2016/5/9/chartex" xmlns:cx4="http://schemas.microsoft.com/office/drawing/2016/5/10/chartex" xmlns:cx5="http://schemas.microsoft.com/office/drawing/2016/5/11/chartex" xmlns:cx6="http://schemas.microsoft.com/office/drawing/2016/5/12/chartex" xmlns:cx7="http://schemas.microsoft.com/office/drawing/2016/5/13/chartex" xmlns:cx8="http://schemas.microsoft.com/office/drawing/2016/5/14/chartex" xmlns:mc="http://schemas.openxmlformats.org/markup-compatibility/2006" xmlns:aink="http://schemas.microsoft.com/office/drawing/2016/ink" xmlns:am3d="http://schemas.microsoft.com/office/drawing/2017/model3d" xmlns:o="urn:schemas-microsoft-com:office:office" xmlns:oel="http://schemas.microsoft.com/office/2019/extlst" xmlns:r="http://schemas.openxmlformats.org/officeDocument/2006/relationships" xmlns:m="http://schemas.openxmlformats.org/officeDocument/2006/math" xmlns:v="urn:schemas-microsoft-com:vml" xmlns:wp14="http://schemas.microsoft.com/office/word/2010/wordprocessingDrawing" xmlns:wp="http://schemas.openxmlformats.org/drawingml/2006/wordprocessingDrawing" xmlns:w10="urn:schemas-microsoft-com:office:word" xmlns:w="http://schemas.openxmlformats.org/wordprocessingml/2006/main" xmlns:w14="http://schemas.microsoft.com/office/word/2010/wordml" xmlns:w15="http://schemas.microsoft.com/office/word/2012/wordml" xmlns:w16cex="http://schemas.microsoft.com/office/word/2018/wordml/cex" xmlns:w16cid="http://schemas.microsoft.com/office/word/2016/wordml/cid" xmlns:w16="http://schemas.microsoft.com/office/word/2018/wordml" xmlns:w16sdtdh="http://schemas.microsoft.com/office/word/2020/wordml/sdtdatahash" xmlns:w16se="http://schemas.microsoft.com/office/word/2015/wordml/symex" xmlns:wpg="http://schemas.microsoft.com/office/word/2010/wordprocessingGroup" xmlns:wpi="http://schemas.microsoft.com/office/word/2010/wordprocessingInk" xmlns:wne="http://schemas.microsoft.com/office/word/2006/wordml" xmlns:wps="http://schemas.microsoft.com/office/word/2010/wordprocessingShape" mc:Ignorable="w14 w15 w16se w16cid w16 w16cex w16sdtdh wp14">
+<w:numbering xmlns:wpc="http://schemas.microsoft.com/office/word/2010/wordprocessingCanvas" xmlns:cx="http://schemas.microsoft.com/office/drawing/2014/chartex" xmlns:cx1="http://schemas.microsoft.com/office/drawing/2015/9/8/chartex" xmlns:cx2="http://schemas.microsoft.com/office/drawing/2015/10/21/chartex" xmlns:cx3="http://schemas.microsoft.com/office/drawing/2016/5/9/chartex" xmlns:cx4="http://schemas.microsoft.com/office/drawing/2016/5/10/chartex" xmlns:cx5="http://schemas.microsoft.com/office/drawing/2016/5/11/chartex" xmlns:cx6="http://schemas.microsoft.com/office/drawing/2016/5/12/chartex" xmlns:cx7="http://schemas.microsoft.com/office/drawing/2016/5/13/chartex" xmlns:cx8="http://schemas.microsoft.com/office/drawing/2016/5/14/chartex" xmlns:mc="http://schemas.openxmlformats.org/markup-compatibility/2006" xmlns:aink="http://schemas.microsoft.com/office/drawing/2016/ink" xmlns:am3d="http://schemas.microsoft.com/office/drawing/2017/model3d" xmlns:o="urn:schemas-microsoft-com:office:office" xmlns:oel="http://schemas.microsoft.com/office/2019/extlst" xmlns:r="http://schemas.openxmlformats.org/officeDocument/2006/relationships" xmlns:m="http://schemas.openxmlformats.org/officeDocument/2006/math" xmlns:v="urn:schemas-microsoft-com:vml" xmlns:wp14="http://schemas.microsoft.com/office/word/2010/wordprocessingDrawing" xmlns:wp="http://schemas.openxmlformats.org/drawingml/2006/wordprocessingDrawing" xmlns:w10="urn:schemas-microsoft-com:office:word" xmlns:w="http://schemas.openxmlformats.org/wordprocessingml/2006/main" xmlns:w14="http://schemas.microsoft.com/office/word/2010/wordml" xmlns:w15="http://schemas.microsoft.com/office/word/2012/wordml" xmlns:w16cex="http://schemas.microsoft.com/office/word/2018/wordml/cex" xmlns:w16cid="http://schemas.microsoft.com/office/word/2016/wordml/cid" xmlns:w16="http://schemas.microsoft.com/office/word/2018/wordml" xmlns:w16du="http://schemas.microsoft.com/office/word/2023/wordml/word16du" xmlns:w16sdtdh="http://schemas.microsoft.com/office/word/2020/wordml/sdtdatahash" xmlns:w16se="http://schemas.microsoft.com/office/word/2015/wordml/symex" xmlns:wpg="http://schemas.microsoft.com/office/word/2010/wordprocessingGroup" xmlns:wpi="http://schemas.microsoft.com/office/word/2010/wordprocessingInk" xmlns:wne="http://schemas.microsoft.com/office/word/2006/wordml" xmlns:wps="http://schemas.microsoft.com/office/word/2010/wordprocessingShape" mc:Ignorable="w14 w15 w16se w16cid w16 w16cex w16sdtdh w16du wp14">
   <w:abstractNum w:abstractNumId="0" w15:restartNumberingAfterBreak="0">
     <w:nsid w:val="43C94260"/>
     <w:multiLevelType w:val="hybridMultilevel"/>
@@ -1885,7 +3076,7 @@
 </file>
 
 <file path=word/styles.xml><?xml version="1.0" encoding="utf-8"?>
-<w:styles xmlns:mc="http://schemas.openxmlformats.org/markup-compatibility/2006" xmlns:r="http://schemas.openxmlformats.org/officeDocument/2006/relationships" xmlns:w="http://schemas.openxmlformats.org/wordprocessingml/2006/main" xmlns:w14="http://schemas.microsoft.com/office/word/2010/wordml" xmlns:w15="http://schemas.microsoft.com/office/word/2012/wordml" xmlns:w16cex="http://schemas.microsoft.com/office/word/2018/wordml/cex" xmlns:w16cid="http://schemas.microsoft.com/office/word/2016/wordml/cid" xmlns:w16="http://schemas.microsoft.com/office/word/2018/wordml" xmlns:w16sdtdh="http://schemas.microsoft.com/office/word/2020/wordml/sdtdatahash" xmlns:w16se="http://schemas.microsoft.com/office/word/2015/wordml/symex" mc:Ignorable="w14 w15 w16se w16cid w16 w16cex w16sdtdh">
+<w:styles xmlns:mc="http://schemas.openxmlformats.org/markup-compatibility/2006" xmlns:r="http://schemas.openxmlformats.org/officeDocument/2006/relationships" xmlns:w="http://schemas.openxmlformats.org/wordprocessingml/2006/main" xmlns:w14="http://schemas.microsoft.com/office/word/2010/wordml" xmlns:w15="http://schemas.microsoft.com/office/word/2012/wordml" xmlns:w16cex="http://schemas.microsoft.com/office/word/2018/wordml/cex" xmlns:w16cid="http://schemas.microsoft.com/office/word/2016/wordml/cid" xmlns:w16="http://schemas.microsoft.com/office/word/2018/wordml" xmlns:w16du="http://schemas.microsoft.com/office/word/2023/wordml/word16du" xmlns:w16sdtdh="http://schemas.microsoft.com/office/word/2020/wordml/sdtdatahash" xmlns:w16se="http://schemas.microsoft.com/office/word/2015/wordml/symex" mc:Ignorable="w14 w15 w16se w16cid w16 w16cex w16sdtdh w16du">
   <w:docDefaults>
     <w:rPrDefault>
       <w:rPr>

</xml_diff>